<commit_message>
Added test set 4
</commit_message>
<xml_diff>
--- a/Test Summaries/Test Summary 07-06-19.docx
+++ b/Test Summaries/Test Summary 07-06-19.docx
@@ -375,10 +375,8 @@
           <w:color w:val="262626" w:themeColor="text1" w:themeTint="D9"/>
           <w:sz w:val="24"/>
         </w:rPr>
-        <w:t xml:space="preserve"> 500,000</w:t>
-      </w:r>
-      <w:bookmarkStart w:id="0" w:name="_GoBack"/>
-      <w:bookmarkEnd w:id="0"/>
+        <w:t xml:space="preserve"> 500000</w:t>
+      </w:r>
     </w:p>
     <w:p>
       <w:pPr>
@@ -451,18 +449,2175 @@
     <w:p>
       <w:pPr>
         <w:rPr>
-          <w:rFonts w:ascii="Consolas" w:hAnsi="Consolas"/>
-          <w:b/>
-          <w:color w:val="262626" w:themeColor="text1" w:themeTint="D9"/>
-          <w:sz w:val="28"/>
+          <w:color w:val="7F7F7F" w:themeColor="text1" w:themeTint="80"/>
+          <w:sz w:val="24"/>
           <w:u w:val="single"/>
         </w:rPr>
       </w:pPr>
-    </w:p>
-    <w:p>
-      <w:pPr>
-        <w:rPr>
-          <w:rFonts w:ascii="Calibri" w:hAnsi="Calibri"/>
+      <w:r>
+        <w:rPr>
+          <w:color w:val="7F7F7F" w:themeColor="text1" w:themeTint="80"/>
+          <w:sz w:val="24"/>
+          <w:u w:val="single"/>
+        </w:rPr>
+        <w:t>Test 2 Publisher</w:t>
+      </w:r>
+    </w:p>
+    <w:p>
+      <w:pPr>
+        <w:rPr>
+          <w:rFonts w:ascii="Consolas" w:hAnsi="Consolas"/>
+          <w:color w:val="7F7F7F" w:themeColor="text1" w:themeTint="80"/>
+          <w:sz w:val="24"/>
+        </w:rPr>
+      </w:pPr>
+      <w:r>
+        <w:rPr>
+          <w:rFonts w:ascii="Consolas" w:hAnsi="Consolas"/>
+          <w:color w:val="7F7F7F" w:themeColor="text1" w:themeTint="80"/>
+          <w:sz w:val="24"/>
+        </w:rPr>
+        <w:t>perftest_java.bat -pub -</w:t>
+      </w:r>
+      <w:proofErr w:type="spellStart"/>
+      <w:r>
+        <w:rPr>
+          <w:rFonts w:ascii="Consolas" w:hAnsi="Consolas"/>
+          <w:color w:val="7F7F7F" w:themeColor="text1" w:themeTint="80"/>
+          <w:sz w:val="24"/>
+        </w:rPr>
+        <w:t>dataLen</w:t>
+      </w:r>
+      <w:proofErr w:type="spellEnd"/>
+      <w:r>
+        <w:rPr>
+          <w:rFonts w:ascii="Consolas" w:hAnsi="Consolas"/>
+          <w:color w:val="7F7F7F" w:themeColor="text1" w:themeTint="80"/>
+          <w:sz w:val="24"/>
+        </w:rPr>
+        <w:t xml:space="preserve"> 4096 -</w:t>
+      </w:r>
+      <w:proofErr w:type="spellStart"/>
+      <w:r>
+        <w:rPr>
+          <w:rFonts w:ascii="Consolas" w:hAnsi="Consolas"/>
+          <w:color w:val="7F7F7F" w:themeColor="text1" w:themeTint="80"/>
+          <w:sz w:val="24"/>
+        </w:rPr>
+        <w:t>numSubscribers</w:t>
+      </w:r>
+      <w:proofErr w:type="spellEnd"/>
+      <w:r>
+        <w:rPr>
+          <w:rFonts w:ascii="Consolas" w:hAnsi="Consolas"/>
+          <w:color w:val="7F7F7F" w:themeColor="text1" w:themeTint="80"/>
+          <w:sz w:val="24"/>
+        </w:rPr>
+        <w:t xml:space="preserve"> 1 -domain 1 -latencyCount 1</w:t>
+      </w:r>
+      <w:r>
+        <w:rPr>
+          <w:rFonts w:ascii="Consolas" w:hAnsi="Consolas"/>
+          <w:color w:val="7F7F7F" w:themeColor="text1" w:themeTint="80"/>
+          <w:sz w:val="24"/>
+        </w:rPr>
+        <w:t>0000</w:t>
+      </w:r>
+      <w:r>
+        <w:rPr>
+          <w:rFonts w:ascii="Consolas" w:hAnsi="Consolas"/>
+          <w:color w:val="7F7F7F" w:themeColor="text1" w:themeTint="80"/>
+          <w:sz w:val="24"/>
+        </w:rPr>
+        <w:t xml:space="preserve"> -</w:t>
+      </w:r>
+      <w:proofErr w:type="spellStart"/>
+      <w:r>
+        <w:rPr>
+          <w:rFonts w:ascii="Consolas" w:hAnsi="Consolas"/>
+          <w:color w:val="7F7F7F" w:themeColor="text1" w:themeTint="80"/>
+          <w:sz w:val="24"/>
+        </w:rPr>
+        <w:t>numIter</w:t>
+      </w:r>
+      <w:proofErr w:type="spellEnd"/>
+      <w:r>
+        <w:rPr>
+          <w:rFonts w:ascii="Consolas" w:hAnsi="Consolas"/>
+          <w:color w:val="7F7F7F" w:themeColor="text1" w:themeTint="80"/>
+          <w:sz w:val="24"/>
+        </w:rPr>
+        <w:t xml:space="preserve"> 500000</w:t>
+      </w:r>
+    </w:p>
+    <w:p>
+      <w:pPr>
+        <w:rPr>
+          <w:color w:val="7F7F7F" w:themeColor="text1" w:themeTint="80"/>
+          <w:sz w:val="24"/>
+          <w:u w:val="single"/>
+        </w:rPr>
+      </w:pPr>
+      <w:r>
+        <w:rPr>
+          <w:color w:val="7F7F7F" w:themeColor="text1" w:themeTint="80"/>
+          <w:sz w:val="24"/>
+          <w:u w:val="single"/>
+        </w:rPr>
+        <w:t>Test 2 Subscriber</w:t>
+      </w:r>
+    </w:p>
+    <w:p>
+      <w:pPr>
+        <w:rPr>
+          <w:rFonts w:ascii="Consolas" w:hAnsi="Consolas"/>
+          <w:color w:val="7F7F7F" w:themeColor="text1" w:themeTint="80"/>
+          <w:sz w:val="24"/>
+        </w:rPr>
+      </w:pPr>
+      <w:r>
+        <w:rPr>
+          <w:rFonts w:ascii="Consolas" w:hAnsi="Consolas"/>
+          <w:color w:val="7F7F7F" w:themeColor="text1" w:themeTint="80"/>
+          <w:sz w:val="24"/>
+        </w:rPr>
+        <w:t>perftest_java.bat -sub -</w:t>
+      </w:r>
+      <w:proofErr w:type="spellStart"/>
+      <w:r>
+        <w:rPr>
+          <w:rFonts w:ascii="Consolas" w:hAnsi="Consolas"/>
+          <w:color w:val="7F7F7F" w:themeColor="text1" w:themeTint="80"/>
+          <w:sz w:val="24"/>
+        </w:rPr>
+        <w:t>dataLen</w:t>
+      </w:r>
+      <w:proofErr w:type="spellEnd"/>
+      <w:r>
+        <w:rPr>
+          <w:rFonts w:ascii="Consolas" w:hAnsi="Consolas"/>
+          <w:color w:val="7F7F7F" w:themeColor="text1" w:themeTint="80"/>
+          <w:sz w:val="24"/>
+        </w:rPr>
+        <w:t xml:space="preserve"> 4096 -domain 1 -</w:t>
+      </w:r>
+      <w:proofErr w:type="spellStart"/>
+      <w:r>
+        <w:rPr>
+          <w:rFonts w:ascii="Consolas" w:hAnsi="Consolas"/>
+          <w:color w:val="7F7F7F" w:themeColor="text1" w:themeTint="80"/>
+          <w:sz w:val="24"/>
+        </w:rPr>
+        <w:t>fileName</w:t>
+      </w:r>
+      <w:proofErr w:type="spellEnd"/>
+      <w:r>
+        <w:rPr>
+          <w:rFonts w:ascii="Consolas" w:hAnsi="Consolas"/>
+          <w:color w:val="7F7F7F" w:themeColor="text1" w:themeTint="80"/>
+          <w:sz w:val="24"/>
+        </w:rPr>
+        <w:t xml:space="preserve"> sub1.csv</w:t>
+      </w:r>
+    </w:p>
+    <w:p>
+      <w:pPr>
+        <w:rPr>
+          <w:sz w:val="24"/>
+          <w:u w:val="single"/>
+        </w:rPr>
+      </w:pPr>
+      <w:r>
+        <w:rPr>
+          <w:sz w:val="24"/>
+          <w:u w:val="single"/>
+        </w:rPr>
+        <w:t xml:space="preserve">Test </w:t>
+      </w:r>
+      <w:r>
+        <w:rPr>
+          <w:sz w:val="24"/>
+          <w:u w:val="single"/>
+        </w:rPr>
+        <w:t>3</w:t>
+      </w:r>
+      <w:r>
+        <w:rPr>
+          <w:sz w:val="24"/>
+          <w:u w:val="single"/>
+        </w:rPr>
+        <w:t xml:space="preserve"> Publisher</w:t>
+      </w:r>
+    </w:p>
+    <w:p>
+      <w:pPr>
+        <w:rPr>
+          <w:rFonts w:ascii="Consolas" w:hAnsi="Consolas"/>
+          <w:color w:val="262626" w:themeColor="text1" w:themeTint="D9"/>
+          <w:sz w:val="24"/>
+        </w:rPr>
+      </w:pPr>
+      <w:r>
+        <w:rPr>
+          <w:rFonts w:ascii="Consolas" w:hAnsi="Consolas"/>
+          <w:color w:val="262626" w:themeColor="text1" w:themeTint="D9"/>
+          <w:sz w:val="24"/>
+        </w:rPr>
+        <w:t>perftest_java.bat -pub -</w:t>
+      </w:r>
+      <w:proofErr w:type="spellStart"/>
+      <w:r>
+        <w:rPr>
+          <w:rFonts w:ascii="Consolas" w:hAnsi="Consolas"/>
+          <w:color w:val="262626" w:themeColor="text1" w:themeTint="D9"/>
+          <w:sz w:val="24"/>
+        </w:rPr>
+        <w:t>dataLen</w:t>
+      </w:r>
+      <w:proofErr w:type="spellEnd"/>
+      <w:r>
+        <w:rPr>
+          <w:rFonts w:ascii="Consolas" w:hAnsi="Consolas"/>
+          <w:color w:val="262626" w:themeColor="text1" w:themeTint="D9"/>
+          <w:sz w:val="24"/>
+        </w:rPr>
+        <w:t xml:space="preserve"> 4096 -</w:t>
+      </w:r>
+      <w:proofErr w:type="spellStart"/>
+      <w:r>
+        <w:rPr>
+          <w:rFonts w:ascii="Consolas" w:hAnsi="Consolas"/>
+          <w:color w:val="262626" w:themeColor="text1" w:themeTint="D9"/>
+          <w:sz w:val="24"/>
+        </w:rPr>
+        <w:t>numSubscribers</w:t>
+      </w:r>
+      <w:proofErr w:type="spellEnd"/>
+      <w:r>
+        <w:rPr>
+          <w:rFonts w:ascii="Consolas" w:hAnsi="Consolas"/>
+          <w:color w:val="262626" w:themeColor="text1" w:themeTint="D9"/>
+          <w:sz w:val="24"/>
+        </w:rPr>
+        <w:t xml:space="preserve"> </w:t>
+      </w:r>
+      <w:r>
+        <w:rPr>
+          <w:rFonts w:ascii="Consolas" w:hAnsi="Consolas"/>
+          <w:color w:val="262626" w:themeColor="text1" w:themeTint="D9"/>
+          <w:sz w:val="24"/>
+        </w:rPr>
+        <w:t>5</w:t>
+      </w:r>
+      <w:r>
+        <w:rPr>
+          <w:rFonts w:ascii="Consolas" w:hAnsi="Consolas"/>
+          <w:color w:val="262626" w:themeColor="text1" w:themeTint="D9"/>
+          <w:sz w:val="24"/>
+        </w:rPr>
+        <w:t xml:space="preserve"> -domain 1 </w:t>
+      </w:r>
+      <w:r>
+        <w:rPr>
+          <w:rFonts w:ascii="Consolas" w:hAnsi="Consolas"/>
+          <w:color w:val="262626" w:themeColor="text1" w:themeTint="D9"/>
+          <w:sz w:val="24"/>
+        </w:rPr>
+        <w:t>-latencyCount 1</w:t>
+      </w:r>
+      <w:r>
+        <w:rPr>
+          <w:rFonts w:ascii="Consolas" w:hAnsi="Consolas"/>
+          <w:color w:val="262626" w:themeColor="text1" w:themeTint="D9"/>
+          <w:sz w:val="24"/>
+        </w:rPr>
+        <w:t>0000</w:t>
+      </w:r>
+      <w:r>
+        <w:rPr>
+          <w:rFonts w:ascii="Consolas" w:hAnsi="Consolas"/>
+          <w:color w:val="262626" w:themeColor="text1" w:themeTint="D9"/>
+          <w:sz w:val="24"/>
+        </w:rPr>
+        <w:t xml:space="preserve"> -</w:t>
+      </w:r>
+      <w:proofErr w:type="spellStart"/>
+      <w:r>
+        <w:rPr>
+          <w:rFonts w:ascii="Consolas" w:hAnsi="Consolas"/>
+          <w:color w:val="262626" w:themeColor="text1" w:themeTint="D9"/>
+          <w:sz w:val="24"/>
+        </w:rPr>
+        <w:t>numIter</w:t>
+      </w:r>
+      <w:proofErr w:type="spellEnd"/>
+      <w:r>
+        <w:rPr>
+          <w:rFonts w:ascii="Consolas" w:hAnsi="Consolas"/>
+          <w:color w:val="262626" w:themeColor="text1" w:themeTint="D9"/>
+          <w:sz w:val="24"/>
+        </w:rPr>
+        <w:t xml:space="preserve"> 500000</w:t>
+      </w:r>
+    </w:p>
+    <w:p>
+      <w:pPr>
+        <w:rPr>
+          <w:sz w:val="24"/>
+          <w:u w:val="single"/>
+        </w:rPr>
+      </w:pPr>
+      <w:r>
+        <w:rPr>
+          <w:sz w:val="24"/>
+          <w:u w:val="single"/>
+        </w:rPr>
+        <w:t xml:space="preserve">Test </w:t>
+      </w:r>
+      <w:r>
+        <w:rPr>
+          <w:sz w:val="24"/>
+          <w:u w:val="single"/>
+        </w:rPr>
+        <w:t>3</w:t>
+      </w:r>
+      <w:r>
+        <w:rPr>
+          <w:sz w:val="24"/>
+          <w:u w:val="single"/>
+        </w:rPr>
+        <w:t xml:space="preserve"> Subscriber</w:t>
+      </w:r>
+      <w:r>
+        <w:rPr>
+          <w:sz w:val="24"/>
+          <w:u w:val="single"/>
+        </w:rPr>
+        <w:t>s</w:t>
+      </w:r>
+    </w:p>
+    <w:p>
+      <w:pPr>
+        <w:rPr>
+          <w:rFonts w:ascii="Consolas" w:hAnsi="Consolas"/>
+          <w:color w:val="262626" w:themeColor="text1" w:themeTint="D9"/>
+          <w:sz w:val="24"/>
+        </w:rPr>
+      </w:pPr>
+      <w:r>
+        <w:rPr>
+          <w:rFonts w:ascii="Consolas" w:hAnsi="Consolas"/>
+          <w:color w:val="262626" w:themeColor="text1" w:themeTint="D9"/>
+          <w:sz w:val="24"/>
+        </w:rPr>
+        <w:t>perftest_java.bat -sub -</w:t>
+      </w:r>
+      <w:proofErr w:type="spellStart"/>
+      <w:r>
+        <w:rPr>
+          <w:rFonts w:ascii="Consolas" w:hAnsi="Consolas"/>
+          <w:color w:val="262626" w:themeColor="text1" w:themeTint="D9"/>
+          <w:sz w:val="24"/>
+        </w:rPr>
+        <w:t>dataLen</w:t>
+      </w:r>
+      <w:proofErr w:type="spellEnd"/>
+      <w:r>
+        <w:rPr>
+          <w:rFonts w:ascii="Consolas" w:hAnsi="Consolas"/>
+          <w:color w:val="262626" w:themeColor="text1" w:themeTint="D9"/>
+          <w:sz w:val="24"/>
+        </w:rPr>
+        <w:t xml:space="preserve"> 4096 -domain 1 -</w:t>
+      </w:r>
+      <w:proofErr w:type="spellStart"/>
+      <w:r>
+        <w:rPr>
+          <w:rFonts w:ascii="Consolas" w:hAnsi="Consolas"/>
+          <w:color w:val="262626" w:themeColor="text1" w:themeTint="D9"/>
+          <w:sz w:val="24"/>
+        </w:rPr>
+        <w:t>fileName</w:t>
+      </w:r>
+      <w:proofErr w:type="spellEnd"/>
+      <w:r>
+        <w:rPr>
+          <w:rFonts w:ascii="Consolas" w:hAnsi="Consolas"/>
+          <w:color w:val="262626" w:themeColor="text1" w:themeTint="D9"/>
+          <w:sz w:val="24"/>
+        </w:rPr>
+        <w:t xml:space="preserve"> sub1.csv</w:t>
+      </w:r>
+      <w:r>
+        <w:rPr>
+          <w:rFonts w:ascii="Consolas" w:hAnsi="Consolas"/>
+          <w:color w:val="262626" w:themeColor="text1" w:themeTint="D9"/>
+          <w:sz w:val="24"/>
+        </w:rPr>
+        <w:t xml:space="preserve"> -</w:t>
+      </w:r>
+      <w:proofErr w:type="spellStart"/>
+      <w:r>
+        <w:rPr>
+          <w:rFonts w:ascii="Consolas" w:hAnsi="Consolas"/>
+          <w:color w:val="262626" w:themeColor="text1" w:themeTint="D9"/>
+          <w:sz w:val="24"/>
+        </w:rPr>
+        <w:t>sidMultiSubTest</w:t>
+      </w:r>
+      <w:proofErr w:type="spellEnd"/>
+      <w:r>
+        <w:rPr>
+          <w:rFonts w:ascii="Consolas" w:hAnsi="Consolas"/>
+          <w:color w:val="262626" w:themeColor="text1" w:themeTint="D9"/>
+          <w:sz w:val="24"/>
+        </w:rPr>
+        <w:t xml:space="preserve"> 1</w:t>
+      </w:r>
+    </w:p>
+    <w:p>
+      <w:pPr>
+        <w:rPr>
+          <w:rFonts w:ascii="Consolas" w:hAnsi="Consolas"/>
+          <w:color w:val="262626" w:themeColor="text1" w:themeTint="D9"/>
+          <w:sz w:val="24"/>
+        </w:rPr>
+      </w:pPr>
+      <w:r>
+        <w:rPr>
+          <w:rFonts w:ascii="Consolas" w:hAnsi="Consolas"/>
+          <w:color w:val="262626" w:themeColor="text1" w:themeTint="D9"/>
+          <w:sz w:val="24"/>
+        </w:rPr>
+        <w:t>perftest_java.bat -sub -</w:t>
+      </w:r>
+      <w:proofErr w:type="spellStart"/>
+      <w:r>
+        <w:rPr>
+          <w:rFonts w:ascii="Consolas" w:hAnsi="Consolas"/>
+          <w:color w:val="262626" w:themeColor="text1" w:themeTint="D9"/>
+          <w:sz w:val="24"/>
+        </w:rPr>
+        <w:t>dataLen</w:t>
+      </w:r>
+      <w:proofErr w:type="spellEnd"/>
+      <w:r>
+        <w:rPr>
+          <w:rFonts w:ascii="Consolas" w:hAnsi="Consolas"/>
+          <w:color w:val="262626" w:themeColor="text1" w:themeTint="D9"/>
+          <w:sz w:val="24"/>
+        </w:rPr>
+        <w:t xml:space="preserve"> 4096 -domain 1 -</w:t>
+      </w:r>
+      <w:proofErr w:type="spellStart"/>
+      <w:r>
+        <w:rPr>
+          <w:rFonts w:ascii="Consolas" w:hAnsi="Consolas"/>
+          <w:color w:val="262626" w:themeColor="text1" w:themeTint="D9"/>
+          <w:sz w:val="24"/>
+        </w:rPr>
+        <w:t>fileName</w:t>
+      </w:r>
+      <w:proofErr w:type="spellEnd"/>
+      <w:r>
+        <w:rPr>
+          <w:rFonts w:ascii="Consolas" w:hAnsi="Consolas"/>
+          <w:color w:val="262626" w:themeColor="text1" w:themeTint="D9"/>
+          <w:sz w:val="24"/>
+        </w:rPr>
+        <w:t xml:space="preserve"> sub</w:t>
+      </w:r>
+      <w:r>
+        <w:rPr>
+          <w:rFonts w:ascii="Consolas" w:hAnsi="Consolas"/>
+          <w:color w:val="262626" w:themeColor="text1" w:themeTint="D9"/>
+          <w:sz w:val="24"/>
+        </w:rPr>
+        <w:t>2</w:t>
+      </w:r>
+      <w:r>
+        <w:rPr>
+          <w:rFonts w:ascii="Consolas" w:hAnsi="Consolas"/>
+          <w:color w:val="262626" w:themeColor="text1" w:themeTint="D9"/>
+          <w:sz w:val="24"/>
+        </w:rPr>
+        <w:t>.csv</w:t>
+      </w:r>
+      <w:r>
+        <w:rPr>
+          <w:rFonts w:ascii="Consolas" w:hAnsi="Consolas"/>
+          <w:color w:val="262626" w:themeColor="text1" w:themeTint="D9"/>
+          <w:sz w:val="24"/>
+        </w:rPr>
+        <w:t xml:space="preserve"> -</w:t>
+      </w:r>
+      <w:proofErr w:type="spellStart"/>
+      <w:r>
+        <w:rPr>
+          <w:rFonts w:ascii="Consolas" w:hAnsi="Consolas"/>
+          <w:color w:val="262626" w:themeColor="text1" w:themeTint="D9"/>
+          <w:sz w:val="24"/>
+        </w:rPr>
+        <w:t>sidMultiSubTest</w:t>
+      </w:r>
+      <w:proofErr w:type="spellEnd"/>
+      <w:r>
+        <w:rPr>
+          <w:rFonts w:ascii="Consolas" w:hAnsi="Consolas"/>
+          <w:color w:val="262626" w:themeColor="text1" w:themeTint="D9"/>
+          <w:sz w:val="24"/>
+        </w:rPr>
+        <w:t xml:space="preserve"> </w:t>
+      </w:r>
+      <w:r>
+        <w:rPr>
+          <w:rFonts w:ascii="Consolas" w:hAnsi="Consolas"/>
+          <w:color w:val="262626" w:themeColor="text1" w:themeTint="D9"/>
+          <w:sz w:val="24"/>
+        </w:rPr>
+        <w:t>2</w:t>
+      </w:r>
+    </w:p>
+    <w:p>
+      <w:pPr>
+        <w:rPr>
+          <w:rFonts w:ascii="Consolas" w:hAnsi="Consolas"/>
+          <w:color w:val="262626" w:themeColor="text1" w:themeTint="D9"/>
+          <w:sz w:val="24"/>
+        </w:rPr>
+      </w:pPr>
+      <w:r>
+        <w:rPr>
+          <w:rFonts w:ascii="Consolas" w:hAnsi="Consolas"/>
+          <w:color w:val="262626" w:themeColor="text1" w:themeTint="D9"/>
+          <w:sz w:val="24"/>
+        </w:rPr>
+        <w:t>perftest_java.bat -sub -</w:t>
+      </w:r>
+      <w:proofErr w:type="spellStart"/>
+      <w:r>
+        <w:rPr>
+          <w:rFonts w:ascii="Consolas" w:hAnsi="Consolas"/>
+          <w:color w:val="262626" w:themeColor="text1" w:themeTint="D9"/>
+          <w:sz w:val="24"/>
+        </w:rPr>
+        <w:t>dataLen</w:t>
+      </w:r>
+      <w:proofErr w:type="spellEnd"/>
+      <w:r>
+        <w:rPr>
+          <w:rFonts w:ascii="Consolas" w:hAnsi="Consolas"/>
+          <w:color w:val="262626" w:themeColor="text1" w:themeTint="D9"/>
+          <w:sz w:val="24"/>
+        </w:rPr>
+        <w:t xml:space="preserve"> 4096 -domain 1 -</w:t>
+      </w:r>
+      <w:proofErr w:type="spellStart"/>
+      <w:r>
+        <w:rPr>
+          <w:rFonts w:ascii="Consolas" w:hAnsi="Consolas"/>
+          <w:color w:val="262626" w:themeColor="text1" w:themeTint="D9"/>
+          <w:sz w:val="24"/>
+        </w:rPr>
+        <w:t>fileName</w:t>
+      </w:r>
+      <w:proofErr w:type="spellEnd"/>
+      <w:r>
+        <w:rPr>
+          <w:rFonts w:ascii="Consolas" w:hAnsi="Consolas"/>
+          <w:color w:val="262626" w:themeColor="text1" w:themeTint="D9"/>
+          <w:sz w:val="24"/>
+        </w:rPr>
+        <w:t xml:space="preserve"> sub</w:t>
+      </w:r>
+      <w:r>
+        <w:rPr>
+          <w:rFonts w:ascii="Consolas" w:hAnsi="Consolas"/>
+          <w:color w:val="262626" w:themeColor="text1" w:themeTint="D9"/>
+          <w:sz w:val="24"/>
+        </w:rPr>
+        <w:t>3</w:t>
+      </w:r>
+      <w:r>
+        <w:rPr>
+          <w:rFonts w:ascii="Consolas" w:hAnsi="Consolas"/>
+          <w:color w:val="262626" w:themeColor="text1" w:themeTint="D9"/>
+          <w:sz w:val="24"/>
+        </w:rPr>
+        <w:t>.csv</w:t>
+      </w:r>
+      <w:r>
+        <w:rPr>
+          <w:rFonts w:ascii="Consolas" w:hAnsi="Consolas"/>
+          <w:color w:val="262626" w:themeColor="text1" w:themeTint="D9"/>
+          <w:sz w:val="24"/>
+        </w:rPr>
+        <w:t xml:space="preserve"> -</w:t>
+      </w:r>
+      <w:proofErr w:type="spellStart"/>
+      <w:r>
+        <w:rPr>
+          <w:rFonts w:ascii="Consolas" w:hAnsi="Consolas"/>
+          <w:color w:val="262626" w:themeColor="text1" w:themeTint="D9"/>
+          <w:sz w:val="24"/>
+        </w:rPr>
+        <w:t>sidMultiSubTest</w:t>
+      </w:r>
+      <w:proofErr w:type="spellEnd"/>
+      <w:r>
+        <w:rPr>
+          <w:rFonts w:ascii="Consolas" w:hAnsi="Consolas"/>
+          <w:color w:val="262626" w:themeColor="text1" w:themeTint="D9"/>
+          <w:sz w:val="24"/>
+        </w:rPr>
+        <w:t xml:space="preserve"> </w:t>
+      </w:r>
+      <w:r>
+        <w:rPr>
+          <w:rFonts w:ascii="Consolas" w:hAnsi="Consolas"/>
+          <w:color w:val="262626" w:themeColor="text1" w:themeTint="D9"/>
+          <w:sz w:val="24"/>
+        </w:rPr>
+        <w:t>3</w:t>
+      </w:r>
+    </w:p>
+    <w:p>
+      <w:pPr>
+        <w:rPr>
+          <w:rFonts w:ascii="Consolas" w:hAnsi="Consolas"/>
+          <w:color w:val="262626" w:themeColor="text1" w:themeTint="D9"/>
+          <w:sz w:val="24"/>
+        </w:rPr>
+      </w:pPr>
+      <w:r>
+        <w:rPr>
+          <w:rFonts w:ascii="Consolas" w:hAnsi="Consolas"/>
+          <w:color w:val="262626" w:themeColor="text1" w:themeTint="D9"/>
+          <w:sz w:val="24"/>
+        </w:rPr>
+        <w:t>perftest_java.bat -sub -</w:t>
+      </w:r>
+      <w:proofErr w:type="spellStart"/>
+      <w:r>
+        <w:rPr>
+          <w:rFonts w:ascii="Consolas" w:hAnsi="Consolas"/>
+          <w:color w:val="262626" w:themeColor="text1" w:themeTint="D9"/>
+          <w:sz w:val="24"/>
+        </w:rPr>
+        <w:t>dataLen</w:t>
+      </w:r>
+      <w:proofErr w:type="spellEnd"/>
+      <w:r>
+        <w:rPr>
+          <w:rFonts w:ascii="Consolas" w:hAnsi="Consolas"/>
+          <w:color w:val="262626" w:themeColor="text1" w:themeTint="D9"/>
+          <w:sz w:val="24"/>
+        </w:rPr>
+        <w:t xml:space="preserve"> 4096 -domain 1 -</w:t>
+      </w:r>
+      <w:proofErr w:type="spellStart"/>
+      <w:r>
+        <w:rPr>
+          <w:rFonts w:ascii="Consolas" w:hAnsi="Consolas"/>
+          <w:color w:val="262626" w:themeColor="text1" w:themeTint="D9"/>
+          <w:sz w:val="24"/>
+        </w:rPr>
+        <w:t>fileName</w:t>
+      </w:r>
+      <w:proofErr w:type="spellEnd"/>
+      <w:r>
+        <w:rPr>
+          <w:rFonts w:ascii="Consolas" w:hAnsi="Consolas"/>
+          <w:color w:val="262626" w:themeColor="text1" w:themeTint="D9"/>
+          <w:sz w:val="24"/>
+        </w:rPr>
+        <w:t xml:space="preserve"> sub</w:t>
+      </w:r>
+      <w:r>
+        <w:rPr>
+          <w:rFonts w:ascii="Consolas" w:hAnsi="Consolas"/>
+          <w:color w:val="262626" w:themeColor="text1" w:themeTint="D9"/>
+          <w:sz w:val="24"/>
+        </w:rPr>
+        <w:t>4</w:t>
+      </w:r>
+      <w:r>
+        <w:rPr>
+          <w:rFonts w:ascii="Consolas" w:hAnsi="Consolas"/>
+          <w:color w:val="262626" w:themeColor="text1" w:themeTint="D9"/>
+          <w:sz w:val="24"/>
+        </w:rPr>
+        <w:t>.csv</w:t>
+      </w:r>
+      <w:r>
+        <w:rPr>
+          <w:rFonts w:ascii="Consolas" w:hAnsi="Consolas"/>
+          <w:color w:val="262626" w:themeColor="text1" w:themeTint="D9"/>
+          <w:sz w:val="24"/>
+        </w:rPr>
+        <w:t xml:space="preserve"> -</w:t>
+      </w:r>
+      <w:proofErr w:type="spellStart"/>
+      <w:r>
+        <w:rPr>
+          <w:rFonts w:ascii="Consolas" w:hAnsi="Consolas"/>
+          <w:color w:val="262626" w:themeColor="text1" w:themeTint="D9"/>
+          <w:sz w:val="24"/>
+        </w:rPr>
+        <w:t>sidMultiSubTest</w:t>
+      </w:r>
+      <w:proofErr w:type="spellEnd"/>
+      <w:r>
+        <w:rPr>
+          <w:rFonts w:ascii="Consolas" w:hAnsi="Consolas"/>
+          <w:color w:val="262626" w:themeColor="text1" w:themeTint="D9"/>
+          <w:sz w:val="24"/>
+        </w:rPr>
+        <w:t xml:space="preserve"> </w:t>
+      </w:r>
+      <w:r>
+        <w:rPr>
+          <w:rFonts w:ascii="Consolas" w:hAnsi="Consolas"/>
+          <w:color w:val="262626" w:themeColor="text1" w:themeTint="D9"/>
+          <w:sz w:val="24"/>
+        </w:rPr>
+        <w:t>4</w:t>
+      </w:r>
+    </w:p>
+    <w:p>
+      <w:pPr>
+        <w:rPr>
+          <w:rFonts w:ascii="Consolas" w:hAnsi="Consolas"/>
+          <w:color w:val="262626" w:themeColor="text1" w:themeTint="D9"/>
+          <w:sz w:val="24"/>
+        </w:rPr>
+      </w:pPr>
+      <w:r>
+        <w:rPr>
+          <w:rFonts w:ascii="Consolas" w:hAnsi="Consolas"/>
+          <w:color w:val="262626" w:themeColor="text1" w:themeTint="D9"/>
+          <w:sz w:val="24"/>
+        </w:rPr>
+        <w:t>perftest_java.bat -sub -</w:t>
+      </w:r>
+      <w:proofErr w:type="spellStart"/>
+      <w:r>
+        <w:rPr>
+          <w:rFonts w:ascii="Consolas" w:hAnsi="Consolas"/>
+          <w:color w:val="262626" w:themeColor="text1" w:themeTint="D9"/>
+          <w:sz w:val="24"/>
+        </w:rPr>
+        <w:t>dataLen</w:t>
+      </w:r>
+      <w:proofErr w:type="spellEnd"/>
+      <w:r>
+        <w:rPr>
+          <w:rFonts w:ascii="Consolas" w:hAnsi="Consolas"/>
+          <w:color w:val="262626" w:themeColor="text1" w:themeTint="D9"/>
+          <w:sz w:val="24"/>
+        </w:rPr>
+        <w:t xml:space="preserve"> 4096 -domain 1 -</w:t>
+      </w:r>
+      <w:proofErr w:type="spellStart"/>
+      <w:r>
+        <w:rPr>
+          <w:rFonts w:ascii="Consolas" w:hAnsi="Consolas"/>
+          <w:color w:val="262626" w:themeColor="text1" w:themeTint="D9"/>
+          <w:sz w:val="24"/>
+        </w:rPr>
+        <w:t>fileName</w:t>
+      </w:r>
+      <w:proofErr w:type="spellEnd"/>
+      <w:r>
+        <w:rPr>
+          <w:rFonts w:ascii="Consolas" w:hAnsi="Consolas"/>
+          <w:color w:val="262626" w:themeColor="text1" w:themeTint="D9"/>
+          <w:sz w:val="24"/>
+        </w:rPr>
+        <w:t xml:space="preserve"> sub</w:t>
+      </w:r>
+      <w:r>
+        <w:rPr>
+          <w:rFonts w:ascii="Consolas" w:hAnsi="Consolas"/>
+          <w:color w:val="262626" w:themeColor="text1" w:themeTint="D9"/>
+          <w:sz w:val="24"/>
+        </w:rPr>
+        <w:t>5</w:t>
+      </w:r>
+      <w:r>
+        <w:rPr>
+          <w:rFonts w:ascii="Consolas" w:hAnsi="Consolas"/>
+          <w:color w:val="262626" w:themeColor="text1" w:themeTint="D9"/>
+          <w:sz w:val="24"/>
+        </w:rPr>
+        <w:t>.csv</w:t>
+      </w:r>
+      <w:r>
+        <w:rPr>
+          <w:rFonts w:ascii="Consolas" w:hAnsi="Consolas"/>
+          <w:color w:val="262626" w:themeColor="text1" w:themeTint="D9"/>
+          <w:sz w:val="24"/>
+        </w:rPr>
+        <w:t xml:space="preserve"> -</w:t>
+      </w:r>
+      <w:proofErr w:type="spellStart"/>
+      <w:r>
+        <w:rPr>
+          <w:rFonts w:ascii="Consolas" w:hAnsi="Consolas"/>
+          <w:color w:val="262626" w:themeColor="text1" w:themeTint="D9"/>
+          <w:sz w:val="24"/>
+        </w:rPr>
+        <w:t>sidMultiSubTest</w:t>
+      </w:r>
+      <w:proofErr w:type="spellEnd"/>
+      <w:r>
+        <w:rPr>
+          <w:rFonts w:ascii="Consolas" w:hAnsi="Consolas"/>
+          <w:color w:val="262626" w:themeColor="text1" w:themeTint="D9"/>
+          <w:sz w:val="24"/>
+        </w:rPr>
+        <w:t xml:space="preserve"> </w:t>
+      </w:r>
+      <w:r>
+        <w:rPr>
+          <w:rFonts w:ascii="Consolas" w:hAnsi="Consolas"/>
+          <w:color w:val="262626" w:themeColor="text1" w:themeTint="D9"/>
+          <w:sz w:val="24"/>
+        </w:rPr>
+        <w:t>5</w:t>
+      </w:r>
+    </w:p>
+    <w:p>
+      <w:pPr>
+        <w:rPr>
+          <w:color w:val="7F7F7F" w:themeColor="text1" w:themeTint="80"/>
+          <w:sz w:val="24"/>
+          <w:u w:val="single"/>
+        </w:rPr>
+      </w:pPr>
+      <w:r>
+        <w:rPr>
+          <w:color w:val="7F7F7F" w:themeColor="text1" w:themeTint="80"/>
+          <w:sz w:val="24"/>
+          <w:u w:val="single"/>
+        </w:rPr>
+        <w:t xml:space="preserve">Test </w:t>
+      </w:r>
+      <w:r>
+        <w:rPr>
+          <w:color w:val="7F7F7F" w:themeColor="text1" w:themeTint="80"/>
+          <w:sz w:val="24"/>
+          <w:u w:val="single"/>
+        </w:rPr>
+        <w:t>4</w:t>
+      </w:r>
+      <w:r>
+        <w:rPr>
+          <w:color w:val="7F7F7F" w:themeColor="text1" w:themeTint="80"/>
+          <w:sz w:val="24"/>
+          <w:u w:val="single"/>
+        </w:rPr>
+        <w:t xml:space="preserve"> Publisher</w:t>
+      </w:r>
+    </w:p>
+    <w:p>
+      <w:pPr>
+        <w:rPr>
+          <w:rFonts w:ascii="Consolas" w:hAnsi="Consolas"/>
+          <w:color w:val="7F7F7F" w:themeColor="text1" w:themeTint="80"/>
+          <w:sz w:val="24"/>
+        </w:rPr>
+      </w:pPr>
+      <w:r>
+        <w:rPr>
+          <w:rFonts w:ascii="Consolas" w:hAnsi="Consolas"/>
+          <w:color w:val="7F7F7F" w:themeColor="text1" w:themeTint="80"/>
+          <w:sz w:val="24"/>
+        </w:rPr>
+        <w:t>perftest_java.bat -pub -</w:t>
+      </w:r>
+      <w:proofErr w:type="spellStart"/>
+      <w:r>
+        <w:rPr>
+          <w:rFonts w:ascii="Consolas" w:hAnsi="Consolas"/>
+          <w:color w:val="7F7F7F" w:themeColor="text1" w:themeTint="80"/>
+          <w:sz w:val="24"/>
+        </w:rPr>
+        <w:t>dataLen</w:t>
+      </w:r>
+      <w:proofErr w:type="spellEnd"/>
+      <w:r>
+        <w:rPr>
+          <w:rFonts w:ascii="Consolas" w:hAnsi="Consolas"/>
+          <w:color w:val="7F7F7F" w:themeColor="text1" w:themeTint="80"/>
+          <w:sz w:val="24"/>
+        </w:rPr>
+        <w:t xml:space="preserve"> 4096 -</w:t>
+      </w:r>
+      <w:proofErr w:type="spellStart"/>
+      <w:r>
+        <w:rPr>
+          <w:rFonts w:ascii="Consolas" w:hAnsi="Consolas"/>
+          <w:color w:val="7F7F7F" w:themeColor="text1" w:themeTint="80"/>
+          <w:sz w:val="24"/>
+        </w:rPr>
+        <w:t>numSubscribers</w:t>
+      </w:r>
+      <w:proofErr w:type="spellEnd"/>
+      <w:r>
+        <w:rPr>
+          <w:rFonts w:ascii="Consolas" w:hAnsi="Consolas"/>
+          <w:color w:val="7F7F7F" w:themeColor="text1" w:themeTint="80"/>
+          <w:sz w:val="24"/>
+        </w:rPr>
+        <w:t xml:space="preserve"> 1</w:t>
+      </w:r>
+      <w:r>
+        <w:rPr>
+          <w:rFonts w:ascii="Consolas" w:hAnsi="Consolas"/>
+          <w:color w:val="7F7F7F" w:themeColor="text1" w:themeTint="80"/>
+          <w:sz w:val="24"/>
+        </w:rPr>
+        <w:t>0</w:t>
+      </w:r>
+      <w:r>
+        <w:rPr>
+          <w:rFonts w:ascii="Consolas" w:hAnsi="Consolas"/>
+          <w:color w:val="7F7F7F" w:themeColor="text1" w:themeTint="80"/>
+          <w:sz w:val="24"/>
+        </w:rPr>
+        <w:t xml:space="preserve"> -domain 1 -latencyCount 1</w:t>
+      </w:r>
+      <w:r>
+        <w:rPr>
+          <w:rFonts w:ascii="Consolas" w:hAnsi="Consolas"/>
+          <w:color w:val="7F7F7F" w:themeColor="text1" w:themeTint="80"/>
+          <w:sz w:val="24"/>
+        </w:rPr>
+        <w:t>0000</w:t>
+      </w:r>
+      <w:r>
+        <w:rPr>
+          <w:rFonts w:ascii="Consolas" w:hAnsi="Consolas"/>
+          <w:color w:val="7F7F7F" w:themeColor="text1" w:themeTint="80"/>
+          <w:sz w:val="24"/>
+        </w:rPr>
+        <w:t xml:space="preserve"> -</w:t>
+      </w:r>
+      <w:proofErr w:type="spellStart"/>
+      <w:r>
+        <w:rPr>
+          <w:rFonts w:ascii="Consolas" w:hAnsi="Consolas"/>
+          <w:color w:val="7F7F7F" w:themeColor="text1" w:themeTint="80"/>
+          <w:sz w:val="24"/>
+        </w:rPr>
+        <w:t>numIter</w:t>
+      </w:r>
+      <w:proofErr w:type="spellEnd"/>
+      <w:r>
+        <w:rPr>
+          <w:rFonts w:ascii="Consolas" w:hAnsi="Consolas"/>
+          <w:color w:val="7F7F7F" w:themeColor="text1" w:themeTint="80"/>
+          <w:sz w:val="24"/>
+        </w:rPr>
+        <w:t xml:space="preserve"> 500000</w:t>
+      </w:r>
+    </w:p>
+    <w:p>
+      <w:pPr>
+        <w:rPr>
+          <w:color w:val="7F7F7F" w:themeColor="text1" w:themeTint="80"/>
+          <w:sz w:val="24"/>
+          <w:u w:val="single"/>
+        </w:rPr>
+      </w:pPr>
+      <w:r>
+        <w:rPr>
+          <w:color w:val="7F7F7F" w:themeColor="text1" w:themeTint="80"/>
+          <w:sz w:val="24"/>
+          <w:u w:val="single"/>
+        </w:rPr>
+        <w:t xml:space="preserve">Test </w:t>
+      </w:r>
+      <w:r>
+        <w:rPr>
+          <w:color w:val="7F7F7F" w:themeColor="text1" w:themeTint="80"/>
+          <w:sz w:val="24"/>
+          <w:u w:val="single"/>
+        </w:rPr>
+        <w:t>4</w:t>
+      </w:r>
+      <w:r>
+        <w:rPr>
+          <w:color w:val="7F7F7F" w:themeColor="text1" w:themeTint="80"/>
+          <w:sz w:val="24"/>
+          <w:u w:val="single"/>
+        </w:rPr>
+        <w:t xml:space="preserve"> Subscriber</w:t>
+      </w:r>
+      <w:r>
+        <w:rPr>
+          <w:color w:val="7F7F7F" w:themeColor="text1" w:themeTint="80"/>
+          <w:sz w:val="24"/>
+          <w:u w:val="single"/>
+        </w:rPr>
+        <w:t>s</w:t>
+      </w:r>
+    </w:p>
+    <w:p>
+      <w:pPr>
+        <w:rPr>
+          <w:rFonts w:ascii="Consolas" w:hAnsi="Consolas"/>
+          <w:color w:val="7F7F7F" w:themeColor="text1" w:themeTint="80"/>
+          <w:sz w:val="24"/>
+        </w:rPr>
+      </w:pPr>
+      <w:r>
+        <w:rPr>
+          <w:rFonts w:ascii="Consolas" w:hAnsi="Consolas"/>
+          <w:color w:val="7F7F7F" w:themeColor="text1" w:themeTint="80"/>
+          <w:sz w:val="24"/>
+        </w:rPr>
+        <w:lastRenderedPageBreak/>
+        <w:t>perftest_java.bat -sub -</w:t>
+      </w:r>
+      <w:proofErr w:type="spellStart"/>
+      <w:r>
+        <w:rPr>
+          <w:rFonts w:ascii="Consolas" w:hAnsi="Consolas"/>
+          <w:color w:val="7F7F7F" w:themeColor="text1" w:themeTint="80"/>
+          <w:sz w:val="24"/>
+        </w:rPr>
+        <w:t>dataLen</w:t>
+      </w:r>
+      <w:proofErr w:type="spellEnd"/>
+      <w:r>
+        <w:rPr>
+          <w:rFonts w:ascii="Consolas" w:hAnsi="Consolas"/>
+          <w:color w:val="7F7F7F" w:themeColor="text1" w:themeTint="80"/>
+          <w:sz w:val="24"/>
+        </w:rPr>
+        <w:t xml:space="preserve"> 4096 -domain 1 -</w:t>
+      </w:r>
+      <w:proofErr w:type="spellStart"/>
+      <w:r>
+        <w:rPr>
+          <w:rFonts w:ascii="Consolas" w:hAnsi="Consolas"/>
+          <w:color w:val="7F7F7F" w:themeColor="text1" w:themeTint="80"/>
+          <w:sz w:val="24"/>
+        </w:rPr>
+        <w:t>fileName</w:t>
+      </w:r>
+      <w:proofErr w:type="spellEnd"/>
+      <w:r>
+        <w:rPr>
+          <w:rFonts w:ascii="Consolas" w:hAnsi="Consolas"/>
+          <w:color w:val="7F7F7F" w:themeColor="text1" w:themeTint="80"/>
+          <w:sz w:val="24"/>
+        </w:rPr>
+        <w:t xml:space="preserve"> sub1.csv</w:t>
+      </w:r>
+      <w:r>
+        <w:rPr>
+          <w:rFonts w:ascii="Consolas" w:hAnsi="Consolas"/>
+          <w:color w:val="7F7F7F" w:themeColor="text1" w:themeTint="80"/>
+          <w:sz w:val="24"/>
+        </w:rPr>
+        <w:t xml:space="preserve"> -</w:t>
+      </w:r>
+      <w:proofErr w:type="spellStart"/>
+      <w:r>
+        <w:rPr>
+          <w:rFonts w:ascii="Consolas" w:hAnsi="Consolas"/>
+          <w:color w:val="7F7F7F" w:themeColor="text1" w:themeTint="80"/>
+          <w:sz w:val="24"/>
+        </w:rPr>
+        <w:t>sidMultiSubTest</w:t>
+      </w:r>
+      <w:proofErr w:type="spellEnd"/>
+      <w:r>
+        <w:rPr>
+          <w:rFonts w:ascii="Consolas" w:hAnsi="Consolas"/>
+          <w:color w:val="7F7F7F" w:themeColor="text1" w:themeTint="80"/>
+          <w:sz w:val="24"/>
+        </w:rPr>
+        <w:t xml:space="preserve"> 1</w:t>
+      </w:r>
+    </w:p>
+    <w:p>
+      <w:pPr>
+        <w:rPr>
+          <w:rFonts w:ascii="Consolas" w:hAnsi="Consolas"/>
+          <w:color w:val="7F7F7F" w:themeColor="text1" w:themeTint="80"/>
+          <w:sz w:val="24"/>
+        </w:rPr>
+      </w:pPr>
+      <w:r>
+        <w:rPr>
+          <w:rFonts w:ascii="Consolas" w:hAnsi="Consolas"/>
+          <w:color w:val="7F7F7F" w:themeColor="text1" w:themeTint="80"/>
+          <w:sz w:val="24"/>
+        </w:rPr>
+        <w:t>perftest_java.bat -sub -</w:t>
+      </w:r>
+      <w:proofErr w:type="spellStart"/>
+      <w:r>
+        <w:rPr>
+          <w:rFonts w:ascii="Consolas" w:hAnsi="Consolas"/>
+          <w:color w:val="7F7F7F" w:themeColor="text1" w:themeTint="80"/>
+          <w:sz w:val="24"/>
+        </w:rPr>
+        <w:t>dataLen</w:t>
+      </w:r>
+      <w:proofErr w:type="spellEnd"/>
+      <w:r>
+        <w:rPr>
+          <w:rFonts w:ascii="Consolas" w:hAnsi="Consolas"/>
+          <w:color w:val="7F7F7F" w:themeColor="text1" w:themeTint="80"/>
+          <w:sz w:val="24"/>
+        </w:rPr>
+        <w:t xml:space="preserve"> 4096 -domain 1 -</w:t>
+      </w:r>
+      <w:proofErr w:type="spellStart"/>
+      <w:r>
+        <w:rPr>
+          <w:rFonts w:ascii="Consolas" w:hAnsi="Consolas"/>
+          <w:color w:val="7F7F7F" w:themeColor="text1" w:themeTint="80"/>
+          <w:sz w:val="24"/>
+        </w:rPr>
+        <w:t>fileName</w:t>
+      </w:r>
+      <w:proofErr w:type="spellEnd"/>
+      <w:r>
+        <w:rPr>
+          <w:rFonts w:ascii="Consolas" w:hAnsi="Consolas"/>
+          <w:color w:val="7F7F7F" w:themeColor="text1" w:themeTint="80"/>
+          <w:sz w:val="24"/>
+        </w:rPr>
+        <w:t xml:space="preserve"> sub</w:t>
+      </w:r>
+      <w:r>
+        <w:rPr>
+          <w:rFonts w:ascii="Consolas" w:hAnsi="Consolas"/>
+          <w:color w:val="7F7F7F" w:themeColor="text1" w:themeTint="80"/>
+          <w:sz w:val="24"/>
+        </w:rPr>
+        <w:t>2</w:t>
+      </w:r>
+      <w:r>
+        <w:rPr>
+          <w:rFonts w:ascii="Consolas" w:hAnsi="Consolas"/>
+          <w:color w:val="7F7F7F" w:themeColor="text1" w:themeTint="80"/>
+          <w:sz w:val="24"/>
+        </w:rPr>
+        <w:t>.csv</w:t>
+      </w:r>
+      <w:r>
+        <w:rPr>
+          <w:rFonts w:ascii="Consolas" w:hAnsi="Consolas"/>
+          <w:color w:val="7F7F7F" w:themeColor="text1" w:themeTint="80"/>
+          <w:sz w:val="24"/>
+        </w:rPr>
+        <w:t xml:space="preserve"> -</w:t>
+      </w:r>
+      <w:proofErr w:type="spellStart"/>
+      <w:r>
+        <w:rPr>
+          <w:rFonts w:ascii="Consolas" w:hAnsi="Consolas"/>
+          <w:color w:val="7F7F7F" w:themeColor="text1" w:themeTint="80"/>
+          <w:sz w:val="24"/>
+        </w:rPr>
+        <w:t>sidMultiSubTest</w:t>
+      </w:r>
+      <w:proofErr w:type="spellEnd"/>
+      <w:r>
+        <w:rPr>
+          <w:rFonts w:ascii="Consolas" w:hAnsi="Consolas"/>
+          <w:color w:val="7F7F7F" w:themeColor="text1" w:themeTint="80"/>
+          <w:sz w:val="24"/>
+        </w:rPr>
+        <w:t xml:space="preserve"> </w:t>
+      </w:r>
+      <w:r>
+        <w:rPr>
+          <w:rFonts w:ascii="Consolas" w:hAnsi="Consolas"/>
+          <w:color w:val="7F7F7F" w:themeColor="text1" w:themeTint="80"/>
+          <w:sz w:val="24"/>
+        </w:rPr>
+        <w:t>2</w:t>
+      </w:r>
+    </w:p>
+    <w:p>
+      <w:pPr>
+        <w:rPr>
+          <w:rFonts w:ascii="Consolas" w:hAnsi="Consolas"/>
+          <w:color w:val="7F7F7F" w:themeColor="text1" w:themeTint="80"/>
+          <w:sz w:val="24"/>
+        </w:rPr>
+      </w:pPr>
+      <w:r>
+        <w:rPr>
+          <w:rFonts w:ascii="Consolas" w:hAnsi="Consolas"/>
+          <w:color w:val="7F7F7F" w:themeColor="text1" w:themeTint="80"/>
+          <w:sz w:val="24"/>
+        </w:rPr>
+        <w:t>perftest_java.bat -sub -</w:t>
+      </w:r>
+      <w:proofErr w:type="spellStart"/>
+      <w:r>
+        <w:rPr>
+          <w:rFonts w:ascii="Consolas" w:hAnsi="Consolas"/>
+          <w:color w:val="7F7F7F" w:themeColor="text1" w:themeTint="80"/>
+          <w:sz w:val="24"/>
+        </w:rPr>
+        <w:t>dataLen</w:t>
+      </w:r>
+      <w:proofErr w:type="spellEnd"/>
+      <w:r>
+        <w:rPr>
+          <w:rFonts w:ascii="Consolas" w:hAnsi="Consolas"/>
+          <w:color w:val="7F7F7F" w:themeColor="text1" w:themeTint="80"/>
+          <w:sz w:val="24"/>
+        </w:rPr>
+        <w:t xml:space="preserve"> 4096 -domain 1 -</w:t>
+      </w:r>
+      <w:proofErr w:type="spellStart"/>
+      <w:r>
+        <w:rPr>
+          <w:rFonts w:ascii="Consolas" w:hAnsi="Consolas"/>
+          <w:color w:val="7F7F7F" w:themeColor="text1" w:themeTint="80"/>
+          <w:sz w:val="24"/>
+        </w:rPr>
+        <w:t>fileName</w:t>
+      </w:r>
+      <w:proofErr w:type="spellEnd"/>
+      <w:r>
+        <w:rPr>
+          <w:rFonts w:ascii="Consolas" w:hAnsi="Consolas"/>
+          <w:color w:val="7F7F7F" w:themeColor="text1" w:themeTint="80"/>
+          <w:sz w:val="24"/>
+        </w:rPr>
+        <w:t xml:space="preserve"> sub</w:t>
+      </w:r>
+      <w:r>
+        <w:rPr>
+          <w:rFonts w:ascii="Consolas" w:hAnsi="Consolas"/>
+          <w:color w:val="7F7F7F" w:themeColor="text1" w:themeTint="80"/>
+          <w:sz w:val="24"/>
+        </w:rPr>
+        <w:t>3</w:t>
+      </w:r>
+      <w:r>
+        <w:rPr>
+          <w:rFonts w:ascii="Consolas" w:hAnsi="Consolas"/>
+          <w:color w:val="7F7F7F" w:themeColor="text1" w:themeTint="80"/>
+          <w:sz w:val="24"/>
+        </w:rPr>
+        <w:t>.csv</w:t>
+      </w:r>
+      <w:r>
+        <w:rPr>
+          <w:rFonts w:ascii="Consolas" w:hAnsi="Consolas"/>
+          <w:color w:val="7F7F7F" w:themeColor="text1" w:themeTint="80"/>
+          <w:sz w:val="24"/>
+        </w:rPr>
+        <w:t xml:space="preserve"> -</w:t>
+      </w:r>
+      <w:proofErr w:type="spellStart"/>
+      <w:r>
+        <w:rPr>
+          <w:rFonts w:ascii="Consolas" w:hAnsi="Consolas"/>
+          <w:color w:val="7F7F7F" w:themeColor="text1" w:themeTint="80"/>
+          <w:sz w:val="24"/>
+        </w:rPr>
+        <w:t>sidMultiSubTest</w:t>
+      </w:r>
+      <w:proofErr w:type="spellEnd"/>
+      <w:r>
+        <w:rPr>
+          <w:rFonts w:ascii="Consolas" w:hAnsi="Consolas"/>
+          <w:color w:val="7F7F7F" w:themeColor="text1" w:themeTint="80"/>
+          <w:sz w:val="24"/>
+        </w:rPr>
+        <w:t xml:space="preserve"> </w:t>
+      </w:r>
+      <w:r>
+        <w:rPr>
+          <w:rFonts w:ascii="Consolas" w:hAnsi="Consolas"/>
+          <w:color w:val="7F7F7F" w:themeColor="text1" w:themeTint="80"/>
+          <w:sz w:val="24"/>
+        </w:rPr>
+        <w:t>3</w:t>
+      </w:r>
+    </w:p>
+    <w:p>
+      <w:pPr>
+        <w:rPr>
+          <w:rFonts w:ascii="Consolas" w:hAnsi="Consolas"/>
+          <w:color w:val="7F7F7F" w:themeColor="text1" w:themeTint="80"/>
+          <w:sz w:val="24"/>
+        </w:rPr>
+      </w:pPr>
+      <w:r>
+        <w:rPr>
+          <w:rFonts w:ascii="Consolas" w:hAnsi="Consolas"/>
+          <w:color w:val="7F7F7F" w:themeColor="text1" w:themeTint="80"/>
+          <w:sz w:val="24"/>
+        </w:rPr>
+        <w:t>perftest_java.bat -sub -</w:t>
+      </w:r>
+      <w:proofErr w:type="spellStart"/>
+      <w:r>
+        <w:rPr>
+          <w:rFonts w:ascii="Consolas" w:hAnsi="Consolas"/>
+          <w:color w:val="7F7F7F" w:themeColor="text1" w:themeTint="80"/>
+          <w:sz w:val="24"/>
+        </w:rPr>
+        <w:t>dataLen</w:t>
+      </w:r>
+      <w:proofErr w:type="spellEnd"/>
+      <w:r>
+        <w:rPr>
+          <w:rFonts w:ascii="Consolas" w:hAnsi="Consolas"/>
+          <w:color w:val="7F7F7F" w:themeColor="text1" w:themeTint="80"/>
+          <w:sz w:val="24"/>
+        </w:rPr>
+        <w:t xml:space="preserve"> 4096 -domain 1 -</w:t>
+      </w:r>
+      <w:proofErr w:type="spellStart"/>
+      <w:r>
+        <w:rPr>
+          <w:rFonts w:ascii="Consolas" w:hAnsi="Consolas"/>
+          <w:color w:val="7F7F7F" w:themeColor="text1" w:themeTint="80"/>
+          <w:sz w:val="24"/>
+        </w:rPr>
+        <w:t>fileName</w:t>
+      </w:r>
+      <w:proofErr w:type="spellEnd"/>
+      <w:r>
+        <w:rPr>
+          <w:rFonts w:ascii="Consolas" w:hAnsi="Consolas"/>
+          <w:color w:val="7F7F7F" w:themeColor="text1" w:themeTint="80"/>
+          <w:sz w:val="24"/>
+        </w:rPr>
+        <w:t xml:space="preserve"> sub</w:t>
+      </w:r>
+      <w:r>
+        <w:rPr>
+          <w:rFonts w:ascii="Consolas" w:hAnsi="Consolas"/>
+          <w:color w:val="7F7F7F" w:themeColor="text1" w:themeTint="80"/>
+          <w:sz w:val="24"/>
+        </w:rPr>
+        <w:t>4</w:t>
+      </w:r>
+      <w:r>
+        <w:rPr>
+          <w:rFonts w:ascii="Consolas" w:hAnsi="Consolas"/>
+          <w:color w:val="7F7F7F" w:themeColor="text1" w:themeTint="80"/>
+          <w:sz w:val="24"/>
+        </w:rPr>
+        <w:t>.csv</w:t>
+      </w:r>
+      <w:r>
+        <w:rPr>
+          <w:rFonts w:ascii="Consolas" w:hAnsi="Consolas"/>
+          <w:color w:val="7F7F7F" w:themeColor="text1" w:themeTint="80"/>
+          <w:sz w:val="24"/>
+        </w:rPr>
+        <w:t xml:space="preserve"> -</w:t>
+      </w:r>
+      <w:proofErr w:type="spellStart"/>
+      <w:r>
+        <w:rPr>
+          <w:rFonts w:ascii="Consolas" w:hAnsi="Consolas"/>
+          <w:color w:val="7F7F7F" w:themeColor="text1" w:themeTint="80"/>
+          <w:sz w:val="24"/>
+        </w:rPr>
+        <w:t>sidMultiSubTest</w:t>
+      </w:r>
+      <w:proofErr w:type="spellEnd"/>
+      <w:r>
+        <w:rPr>
+          <w:rFonts w:ascii="Consolas" w:hAnsi="Consolas"/>
+          <w:color w:val="7F7F7F" w:themeColor="text1" w:themeTint="80"/>
+          <w:sz w:val="24"/>
+        </w:rPr>
+        <w:t xml:space="preserve"> </w:t>
+      </w:r>
+      <w:r>
+        <w:rPr>
+          <w:rFonts w:ascii="Consolas" w:hAnsi="Consolas"/>
+          <w:color w:val="7F7F7F" w:themeColor="text1" w:themeTint="80"/>
+          <w:sz w:val="24"/>
+        </w:rPr>
+        <w:t>4</w:t>
+      </w:r>
+    </w:p>
+    <w:p>
+      <w:pPr>
+        <w:rPr>
+          <w:rFonts w:ascii="Consolas" w:hAnsi="Consolas"/>
+          <w:color w:val="7F7F7F" w:themeColor="text1" w:themeTint="80"/>
+          <w:sz w:val="24"/>
+        </w:rPr>
+      </w:pPr>
+      <w:r>
+        <w:rPr>
+          <w:rFonts w:ascii="Consolas" w:hAnsi="Consolas"/>
+          <w:color w:val="7F7F7F" w:themeColor="text1" w:themeTint="80"/>
+          <w:sz w:val="24"/>
+        </w:rPr>
+        <w:t>perftest_java.bat -sub -</w:t>
+      </w:r>
+      <w:proofErr w:type="spellStart"/>
+      <w:r>
+        <w:rPr>
+          <w:rFonts w:ascii="Consolas" w:hAnsi="Consolas"/>
+          <w:color w:val="7F7F7F" w:themeColor="text1" w:themeTint="80"/>
+          <w:sz w:val="24"/>
+        </w:rPr>
+        <w:t>dataLen</w:t>
+      </w:r>
+      <w:proofErr w:type="spellEnd"/>
+      <w:r>
+        <w:rPr>
+          <w:rFonts w:ascii="Consolas" w:hAnsi="Consolas"/>
+          <w:color w:val="7F7F7F" w:themeColor="text1" w:themeTint="80"/>
+          <w:sz w:val="24"/>
+        </w:rPr>
+        <w:t xml:space="preserve"> 4096 -domain 1 -</w:t>
+      </w:r>
+      <w:proofErr w:type="spellStart"/>
+      <w:r>
+        <w:rPr>
+          <w:rFonts w:ascii="Consolas" w:hAnsi="Consolas"/>
+          <w:color w:val="7F7F7F" w:themeColor="text1" w:themeTint="80"/>
+          <w:sz w:val="24"/>
+        </w:rPr>
+        <w:t>fileName</w:t>
+      </w:r>
+      <w:proofErr w:type="spellEnd"/>
+      <w:r>
+        <w:rPr>
+          <w:rFonts w:ascii="Consolas" w:hAnsi="Consolas"/>
+          <w:color w:val="7F7F7F" w:themeColor="text1" w:themeTint="80"/>
+          <w:sz w:val="24"/>
+        </w:rPr>
+        <w:t xml:space="preserve"> sub</w:t>
+      </w:r>
+      <w:r>
+        <w:rPr>
+          <w:rFonts w:ascii="Consolas" w:hAnsi="Consolas"/>
+          <w:color w:val="7F7F7F" w:themeColor="text1" w:themeTint="80"/>
+          <w:sz w:val="24"/>
+        </w:rPr>
+        <w:t>5</w:t>
+      </w:r>
+      <w:r>
+        <w:rPr>
+          <w:rFonts w:ascii="Consolas" w:hAnsi="Consolas"/>
+          <w:color w:val="7F7F7F" w:themeColor="text1" w:themeTint="80"/>
+          <w:sz w:val="24"/>
+        </w:rPr>
+        <w:t>.csv</w:t>
+      </w:r>
+      <w:r>
+        <w:rPr>
+          <w:rFonts w:ascii="Consolas" w:hAnsi="Consolas"/>
+          <w:color w:val="7F7F7F" w:themeColor="text1" w:themeTint="80"/>
+          <w:sz w:val="24"/>
+        </w:rPr>
+        <w:t xml:space="preserve"> -</w:t>
+      </w:r>
+      <w:proofErr w:type="spellStart"/>
+      <w:r>
+        <w:rPr>
+          <w:rFonts w:ascii="Consolas" w:hAnsi="Consolas"/>
+          <w:color w:val="7F7F7F" w:themeColor="text1" w:themeTint="80"/>
+          <w:sz w:val="24"/>
+        </w:rPr>
+        <w:t>sidMultiSubTest</w:t>
+      </w:r>
+      <w:proofErr w:type="spellEnd"/>
+      <w:r>
+        <w:rPr>
+          <w:rFonts w:ascii="Consolas" w:hAnsi="Consolas"/>
+          <w:color w:val="7F7F7F" w:themeColor="text1" w:themeTint="80"/>
+          <w:sz w:val="24"/>
+        </w:rPr>
+        <w:t xml:space="preserve"> </w:t>
+      </w:r>
+      <w:r>
+        <w:rPr>
+          <w:rFonts w:ascii="Consolas" w:hAnsi="Consolas"/>
+          <w:color w:val="7F7F7F" w:themeColor="text1" w:themeTint="80"/>
+          <w:sz w:val="24"/>
+        </w:rPr>
+        <w:t>5</w:t>
+      </w:r>
+    </w:p>
+    <w:p>
+      <w:pPr>
+        <w:rPr>
+          <w:rFonts w:ascii="Consolas" w:hAnsi="Consolas"/>
+          <w:color w:val="7F7F7F" w:themeColor="text1" w:themeTint="80"/>
+          <w:sz w:val="24"/>
+        </w:rPr>
+      </w:pPr>
+      <w:r>
+        <w:rPr>
+          <w:rFonts w:ascii="Consolas" w:hAnsi="Consolas"/>
+          <w:color w:val="7F7F7F" w:themeColor="text1" w:themeTint="80"/>
+          <w:sz w:val="24"/>
+        </w:rPr>
+        <w:t>perftest_java.bat -sub -</w:t>
+      </w:r>
+      <w:proofErr w:type="spellStart"/>
+      <w:r>
+        <w:rPr>
+          <w:rFonts w:ascii="Consolas" w:hAnsi="Consolas"/>
+          <w:color w:val="7F7F7F" w:themeColor="text1" w:themeTint="80"/>
+          <w:sz w:val="24"/>
+        </w:rPr>
+        <w:t>dataLen</w:t>
+      </w:r>
+      <w:proofErr w:type="spellEnd"/>
+      <w:r>
+        <w:rPr>
+          <w:rFonts w:ascii="Consolas" w:hAnsi="Consolas"/>
+          <w:color w:val="7F7F7F" w:themeColor="text1" w:themeTint="80"/>
+          <w:sz w:val="24"/>
+        </w:rPr>
+        <w:t xml:space="preserve"> 4096 -domain 1 -</w:t>
+      </w:r>
+      <w:proofErr w:type="spellStart"/>
+      <w:r>
+        <w:rPr>
+          <w:rFonts w:ascii="Consolas" w:hAnsi="Consolas"/>
+          <w:color w:val="7F7F7F" w:themeColor="text1" w:themeTint="80"/>
+          <w:sz w:val="24"/>
+        </w:rPr>
+        <w:t>fileName</w:t>
+      </w:r>
+      <w:proofErr w:type="spellEnd"/>
+      <w:r>
+        <w:rPr>
+          <w:rFonts w:ascii="Consolas" w:hAnsi="Consolas"/>
+          <w:color w:val="7F7F7F" w:themeColor="text1" w:themeTint="80"/>
+          <w:sz w:val="24"/>
+        </w:rPr>
+        <w:t xml:space="preserve"> sub</w:t>
+      </w:r>
+      <w:r>
+        <w:rPr>
+          <w:rFonts w:ascii="Consolas" w:hAnsi="Consolas"/>
+          <w:color w:val="7F7F7F" w:themeColor="text1" w:themeTint="80"/>
+          <w:sz w:val="24"/>
+        </w:rPr>
+        <w:t>6</w:t>
+      </w:r>
+      <w:r>
+        <w:rPr>
+          <w:rFonts w:ascii="Consolas" w:hAnsi="Consolas"/>
+          <w:color w:val="7F7F7F" w:themeColor="text1" w:themeTint="80"/>
+          <w:sz w:val="24"/>
+        </w:rPr>
+        <w:t>.csv</w:t>
+      </w:r>
+      <w:r>
+        <w:rPr>
+          <w:rFonts w:ascii="Consolas" w:hAnsi="Consolas"/>
+          <w:color w:val="7F7F7F" w:themeColor="text1" w:themeTint="80"/>
+          <w:sz w:val="24"/>
+        </w:rPr>
+        <w:t xml:space="preserve"> -</w:t>
+      </w:r>
+      <w:proofErr w:type="spellStart"/>
+      <w:r>
+        <w:rPr>
+          <w:rFonts w:ascii="Consolas" w:hAnsi="Consolas"/>
+          <w:color w:val="7F7F7F" w:themeColor="text1" w:themeTint="80"/>
+          <w:sz w:val="24"/>
+        </w:rPr>
+        <w:t>sidMultiSubTest</w:t>
+      </w:r>
+      <w:proofErr w:type="spellEnd"/>
+      <w:r>
+        <w:rPr>
+          <w:rFonts w:ascii="Consolas" w:hAnsi="Consolas"/>
+          <w:color w:val="7F7F7F" w:themeColor="text1" w:themeTint="80"/>
+          <w:sz w:val="24"/>
+        </w:rPr>
+        <w:t xml:space="preserve"> </w:t>
+      </w:r>
+      <w:r>
+        <w:rPr>
+          <w:rFonts w:ascii="Consolas" w:hAnsi="Consolas"/>
+          <w:color w:val="7F7F7F" w:themeColor="text1" w:themeTint="80"/>
+          <w:sz w:val="24"/>
+        </w:rPr>
+        <w:t>6</w:t>
+      </w:r>
+    </w:p>
+    <w:p>
+      <w:pPr>
+        <w:rPr>
+          <w:rFonts w:ascii="Consolas" w:hAnsi="Consolas"/>
+          <w:color w:val="7F7F7F" w:themeColor="text1" w:themeTint="80"/>
+          <w:sz w:val="24"/>
+        </w:rPr>
+      </w:pPr>
+      <w:r>
+        <w:rPr>
+          <w:rFonts w:ascii="Consolas" w:hAnsi="Consolas"/>
+          <w:color w:val="7F7F7F" w:themeColor="text1" w:themeTint="80"/>
+          <w:sz w:val="24"/>
+        </w:rPr>
+        <w:t>perftest_java.bat -sub -</w:t>
+      </w:r>
+      <w:proofErr w:type="spellStart"/>
+      <w:r>
+        <w:rPr>
+          <w:rFonts w:ascii="Consolas" w:hAnsi="Consolas"/>
+          <w:color w:val="7F7F7F" w:themeColor="text1" w:themeTint="80"/>
+          <w:sz w:val="24"/>
+        </w:rPr>
+        <w:t>dataLen</w:t>
+      </w:r>
+      <w:proofErr w:type="spellEnd"/>
+      <w:r>
+        <w:rPr>
+          <w:rFonts w:ascii="Consolas" w:hAnsi="Consolas"/>
+          <w:color w:val="7F7F7F" w:themeColor="text1" w:themeTint="80"/>
+          <w:sz w:val="24"/>
+        </w:rPr>
+        <w:t xml:space="preserve"> 4096 -domain 1 -</w:t>
+      </w:r>
+      <w:proofErr w:type="spellStart"/>
+      <w:r>
+        <w:rPr>
+          <w:rFonts w:ascii="Consolas" w:hAnsi="Consolas"/>
+          <w:color w:val="7F7F7F" w:themeColor="text1" w:themeTint="80"/>
+          <w:sz w:val="24"/>
+        </w:rPr>
+        <w:t>fileName</w:t>
+      </w:r>
+      <w:proofErr w:type="spellEnd"/>
+      <w:r>
+        <w:rPr>
+          <w:rFonts w:ascii="Consolas" w:hAnsi="Consolas"/>
+          <w:color w:val="7F7F7F" w:themeColor="text1" w:themeTint="80"/>
+          <w:sz w:val="24"/>
+        </w:rPr>
+        <w:t xml:space="preserve"> sub</w:t>
+      </w:r>
+      <w:r>
+        <w:rPr>
+          <w:rFonts w:ascii="Consolas" w:hAnsi="Consolas"/>
+          <w:color w:val="7F7F7F" w:themeColor="text1" w:themeTint="80"/>
+          <w:sz w:val="24"/>
+        </w:rPr>
+        <w:t>7</w:t>
+      </w:r>
+      <w:r>
+        <w:rPr>
+          <w:rFonts w:ascii="Consolas" w:hAnsi="Consolas"/>
+          <w:color w:val="7F7F7F" w:themeColor="text1" w:themeTint="80"/>
+          <w:sz w:val="24"/>
+        </w:rPr>
+        <w:t>.csv</w:t>
+      </w:r>
+      <w:r>
+        <w:rPr>
+          <w:rFonts w:ascii="Consolas" w:hAnsi="Consolas"/>
+          <w:color w:val="7F7F7F" w:themeColor="text1" w:themeTint="80"/>
+          <w:sz w:val="24"/>
+        </w:rPr>
+        <w:t xml:space="preserve"> -</w:t>
+      </w:r>
+      <w:proofErr w:type="spellStart"/>
+      <w:r>
+        <w:rPr>
+          <w:rFonts w:ascii="Consolas" w:hAnsi="Consolas"/>
+          <w:color w:val="7F7F7F" w:themeColor="text1" w:themeTint="80"/>
+          <w:sz w:val="24"/>
+        </w:rPr>
+        <w:t>sidMultiSubTest</w:t>
+      </w:r>
+      <w:proofErr w:type="spellEnd"/>
+      <w:r>
+        <w:rPr>
+          <w:rFonts w:ascii="Consolas" w:hAnsi="Consolas"/>
+          <w:color w:val="7F7F7F" w:themeColor="text1" w:themeTint="80"/>
+          <w:sz w:val="24"/>
+        </w:rPr>
+        <w:t xml:space="preserve"> </w:t>
+      </w:r>
+      <w:r>
+        <w:rPr>
+          <w:rFonts w:ascii="Consolas" w:hAnsi="Consolas"/>
+          <w:color w:val="7F7F7F" w:themeColor="text1" w:themeTint="80"/>
+          <w:sz w:val="24"/>
+        </w:rPr>
+        <w:t>7</w:t>
+      </w:r>
+    </w:p>
+    <w:p>
+      <w:pPr>
+        <w:rPr>
+          <w:rFonts w:ascii="Consolas" w:hAnsi="Consolas"/>
+          <w:color w:val="7F7F7F" w:themeColor="text1" w:themeTint="80"/>
+          <w:sz w:val="24"/>
+        </w:rPr>
+      </w:pPr>
+      <w:r>
+        <w:rPr>
+          <w:rFonts w:ascii="Consolas" w:hAnsi="Consolas"/>
+          <w:color w:val="7F7F7F" w:themeColor="text1" w:themeTint="80"/>
+          <w:sz w:val="24"/>
+        </w:rPr>
+        <w:t>perftest_java.bat -sub -</w:t>
+      </w:r>
+      <w:proofErr w:type="spellStart"/>
+      <w:r>
+        <w:rPr>
+          <w:rFonts w:ascii="Consolas" w:hAnsi="Consolas"/>
+          <w:color w:val="7F7F7F" w:themeColor="text1" w:themeTint="80"/>
+          <w:sz w:val="24"/>
+        </w:rPr>
+        <w:t>dataLen</w:t>
+      </w:r>
+      <w:proofErr w:type="spellEnd"/>
+      <w:r>
+        <w:rPr>
+          <w:rFonts w:ascii="Consolas" w:hAnsi="Consolas"/>
+          <w:color w:val="7F7F7F" w:themeColor="text1" w:themeTint="80"/>
+          <w:sz w:val="24"/>
+        </w:rPr>
+        <w:t xml:space="preserve"> 4096 -domain 1 -</w:t>
+      </w:r>
+      <w:proofErr w:type="spellStart"/>
+      <w:r>
+        <w:rPr>
+          <w:rFonts w:ascii="Consolas" w:hAnsi="Consolas"/>
+          <w:color w:val="7F7F7F" w:themeColor="text1" w:themeTint="80"/>
+          <w:sz w:val="24"/>
+        </w:rPr>
+        <w:t>fileName</w:t>
+      </w:r>
+      <w:proofErr w:type="spellEnd"/>
+      <w:r>
+        <w:rPr>
+          <w:rFonts w:ascii="Consolas" w:hAnsi="Consolas"/>
+          <w:color w:val="7F7F7F" w:themeColor="text1" w:themeTint="80"/>
+          <w:sz w:val="24"/>
+        </w:rPr>
+        <w:t xml:space="preserve"> sub</w:t>
+      </w:r>
+      <w:r>
+        <w:rPr>
+          <w:rFonts w:ascii="Consolas" w:hAnsi="Consolas"/>
+          <w:color w:val="7F7F7F" w:themeColor="text1" w:themeTint="80"/>
+          <w:sz w:val="24"/>
+        </w:rPr>
+        <w:t>8</w:t>
+      </w:r>
+      <w:r>
+        <w:rPr>
+          <w:rFonts w:ascii="Consolas" w:hAnsi="Consolas"/>
+          <w:color w:val="7F7F7F" w:themeColor="text1" w:themeTint="80"/>
+          <w:sz w:val="24"/>
+        </w:rPr>
+        <w:t>.csv</w:t>
+      </w:r>
+      <w:r>
+        <w:rPr>
+          <w:rFonts w:ascii="Consolas" w:hAnsi="Consolas"/>
+          <w:color w:val="7F7F7F" w:themeColor="text1" w:themeTint="80"/>
+          <w:sz w:val="24"/>
+        </w:rPr>
+        <w:t xml:space="preserve"> -</w:t>
+      </w:r>
+      <w:proofErr w:type="spellStart"/>
+      <w:r>
+        <w:rPr>
+          <w:rFonts w:ascii="Consolas" w:hAnsi="Consolas"/>
+          <w:color w:val="7F7F7F" w:themeColor="text1" w:themeTint="80"/>
+          <w:sz w:val="24"/>
+        </w:rPr>
+        <w:t>sidMultiSubTest</w:t>
+      </w:r>
+      <w:proofErr w:type="spellEnd"/>
+      <w:r>
+        <w:rPr>
+          <w:rFonts w:ascii="Consolas" w:hAnsi="Consolas"/>
+          <w:color w:val="7F7F7F" w:themeColor="text1" w:themeTint="80"/>
+          <w:sz w:val="24"/>
+        </w:rPr>
+        <w:t xml:space="preserve"> </w:t>
+      </w:r>
+      <w:r>
+        <w:rPr>
+          <w:rFonts w:ascii="Consolas" w:hAnsi="Consolas"/>
+          <w:color w:val="7F7F7F" w:themeColor="text1" w:themeTint="80"/>
+          <w:sz w:val="24"/>
+        </w:rPr>
+        <w:t>8</w:t>
+      </w:r>
+    </w:p>
+    <w:p>
+      <w:pPr>
+        <w:rPr>
+          <w:rFonts w:ascii="Consolas" w:hAnsi="Consolas"/>
+          <w:color w:val="7F7F7F" w:themeColor="text1" w:themeTint="80"/>
+          <w:sz w:val="24"/>
+        </w:rPr>
+      </w:pPr>
+      <w:r>
+        <w:rPr>
+          <w:rFonts w:ascii="Consolas" w:hAnsi="Consolas"/>
+          <w:color w:val="7F7F7F" w:themeColor="text1" w:themeTint="80"/>
+          <w:sz w:val="24"/>
+        </w:rPr>
+        <w:t>perftest_java.bat -sub -</w:t>
+      </w:r>
+      <w:proofErr w:type="spellStart"/>
+      <w:r>
+        <w:rPr>
+          <w:rFonts w:ascii="Consolas" w:hAnsi="Consolas"/>
+          <w:color w:val="7F7F7F" w:themeColor="text1" w:themeTint="80"/>
+          <w:sz w:val="24"/>
+        </w:rPr>
+        <w:t>dataLen</w:t>
+      </w:r>
+      <w:proofErr w:type="spellEnd"/>
+      <w:r>
+        <w:rPr>
+          <w:rFonts w:ascii="Consolas" w:hAnsi="Consolas"/>
+          <w:color w:val="7F7F7F" w:themeColor="text1" w:themeTint="80"/>
+          <w:sz w:val="24"/>
+        </w:rPr>
+        <w:t xml:space="preserve"> 4096 -domain 1 -</w:t>
+      </w:r>
+      <w:proofErr w:type="spellStart"/>
+      <w:r>
+        <w:rPr>
+          <w:rFonts w:ascii="Consolas" w:hAnsi="Consolas"/>
+          <w:color w:val="7F7F7F" w:themeColor="text1" w:themeTint="80"/>
+          <w:sz w:val="24"/>
+        </w:rPr>
+        <w:t>fileName</w:t>
+      </w:r>
+      <w:proofErr w:type="spellEnd"/>
+      <w:r>
+        <w:rPr>
+          <w:rFonts w:ascii="Consolas" w:hAnsi="Consolas"/>
+          <w:color w:val="7F7F7F" w:themeColor="text1" w:themeTint="80"/>
+          <w:sz w:val="24"/>
+        </w:rPr>
+        <w:t xml:space="preserve"> sub</w:t>
+      </w:r>
+      <w:r>
+        <w:rPr>
+          <w:rFonts w:ascii="Consolas" w:hAnsi="Consolas"/>
+          <w:color w:val="7F7F7F" w:themeColor="text1" w:themeTint="80"/>
+          <w:sz w:val="24"/>
+        </w:rPr>
+        <w:t>9</w:t>
+      </w:r>
+      <w:r>
+        <w:rPr>
+          <w:rFonts w:ascii="Consolas" w:hAnsi="Consolas"/>
+          <w:color w:val="7F7F7F" w:themeColor="text1" w:themeTint="80"/>
+          <w:sz w:val="24"/>
+        </w:rPr>
+        <w:t>.csv</w:t>
+      </w:r>
+      <w:r>
+        <w:rPr>
+          <w:rFonts w:ascii="Consolas" w:hAnsi="Consolas"/>
+          <w:color w:val="7F7F7F" w:themeColor="text1" w:themeTint="80"/>
+          <w:sz w:val="24"/>
+        </w:rPr>
+        <w:t xml:space="preserve"> -</w:t>
+      </w:r>
+      <w:proofErr w:type="spellStart"/>
+      <w:r>
+        <w:rPr>
+          <w:rFonts w:ascii="Consolas" w:hAnsi="Consolas"/>
+          <w:color w:val="7F7F7F" w:themeColor="text1" w:themeTint="80"/>
+          <w:sz w:val="24"/>
+        </w:rPr>
+        <w:t>sidMultiSubTest</w:t>
+      </w:r>
+      <w:proofErr w:type="spellEnd"/>
+      <w:r>
+        <w:rPr>
+          <w:rFonts w:ascii="Consolas" w:hAnsi="Consolas"/>
+          <w:color w:val="7F7F7F" w:themeColor="text1" w:themeTint="80"/>
+          <w:sz w:val="24"/>
+        </w:rPr>
+        <w:t xml:space="preserve"> </w:t>
+      </w:r>
+      <w:r>
+        <w:rPr>
+          <w:rFonts w:ascii="Consolas" w:hAnsi="Consolas"/>
+          <w:color w:val="7F7F7F" w:themeColor="text1" w:themeTint="80"/>
+          <w:sz w:val="24"/>
+        </w:rPr>
+        <w:t>9</w:t>
+      </w:r>
+    </w:p>
+    <w:p>
+      <w:pPr>
+        <w:rPr>
+          <w:rFonts w:ascii="Consolas" w:hAnsi="Consolas"/>
+          <w:color w:val="7F7F7F" w:themeColor="text1" w:themeTint="80"/>
+          <w:sz w:val="24"/>
+        </w:rPr>
+      </w:pPr>
+      <w:r>
+        <w:rPr>
+          <w:rFonts w:ascii="Consolas" w:hAnsi="Consolas"/>
+          <w:color w:val="7F7F7F" w:themeColor="text1" w:themeTint="80"/>
+          <w:sz w:val="24"/>
+        </w:rPr>
+        <w:t>perftest_java.bat -sub -</w:t>
+      </w:r>
+      <w:proofErr w:type="spellStart"/>
+      <w:r>
+        <w:rPr>
+          <w:rFonts w:ascii="Consolas" w:hAnsi="Consolas"/>
+          <w:color w:val="7F7F7F" w:themeColor="text1" w:themeTint="80"/>
+          <w:sz w:val="24"/>
+        </w:rPr>
+        <w:t>dataLen</w:t>
+      </w:r>
+      <w:proofErr w:type="spellEnd"/>
+      <w:r>
+        <w:rPr>
+          <w:rFonts w:ascii="Consolas" w:hAnsi="Consolas"/>
+          <w:color w:val="7F7F7F" w:themeColor="text1" w:themeTint="80"/>
+          <w:sz w:val="24"/>
+        </w:rPr>
+        <w:t xml:space="preserve"> 4096 -domain 1 -</w:t>
+      </w:r>
+      <w:proofErr w:type="spellStart"/>
+      <w:r>
+        <w:rPr>
+          <w:rFonts w:ascii="Consolas" w:hAnsi="Consolas"/>
+          <w:color w:val="7F7F7F" w:themeColor="text1" w:themeTint="80"/>
+          <w:sz w:val="24"/>
+        </w:rPr>
+        <w:t>fileName</w:t>
+      </w:r>
+      <w:proofErr w:type="spellEnd"/>
+      <w:r>
+        <w:rPr>
+          <w:rFonts w:ascii="Consolas" w:hAnsi="Consolas"/>
+          <w:color w:val="7F7F7F" w:themeColor="text1" w:themeTint="80"/>
+          <w:sz w:val="24"/>
+        </w:rPr>
+        <w:t xml:space="preserve"> sub1</w:t>
+      </w:r>
+      <w:r>
+        <w:rPr>
+          <w:rFonts w:ascii="Consolas" w:hAnsi="Consolas"/>
+          <w:color w:val="7F7F7F" w:themeColor="text1" w:themeTint="80"/>
+          <w:sz w:val="24"/>
+        </w:rPr>
+        <w:t>0</w:t>
+      </w:r>
+      <w:r>
+        <w:rPr>
+          <w:rFonts w:ascii="Consolas" w:hAnsi="Consolas"/>
+          <w:color w:val="7F7F7F" w:themeColor="text1" w:themeTint="80"/>
+          <w:sz w:val="24"/>
+        </w:rPr>
+        <w:t>.csv</w:t>
+      </w:r>
+      <w:r>
+        <w:rPr>
+          <w:rFonts w:ascii="Consolas" w:hAnsi="Consolas"/>
+          <w:color w:val="7F7F7F" w:themeColor="text1" w:themeTint="80"/>
+          <w:sz w:val="24"/>
+        </w:rPr>
+        <w:t xml:space="preserve"> -</w:t>
+      </w:r>
+      <w:proofErr w:type="spellStart"/>
+      <w:r>
+        <w:rPr>
+          <w:rFonts w:ascii="Consolas" w:hAnsi="Consolas"/>
+          <w:color w:val="7F7F7F" w:themeColor="text1" w:themeTint="80"/>
+          <w:sz w:val="24"/>
+        </w:rPr>
+        <w:t>sidMultiSubTest</w:t>
+      </w:r>
+      <w:proofErr w:type="spellEnd"/>
+      <w:r>
+        <w:rPr>
+          <w:rFonts w:ascii="Consolas" w:hAnsi="Consolas"/>
+          <w:color w:val="7F7F7F" w:themeColor="text1" w:themeTint="80"/>
+          <w:sz w:val="24"/>
+        </w:rPr>
+        <w:t xml:space="preserve"> 1</w:t>
+      </w:r>
+      <w:r>
+        <w:rPr>
+          <w:rFonts w:ascii="Consolas" w:hAnsi="Consolas"/>
+          <w:color w:val="7F7F7F" w:themeColor="text1" w:themeTint="80"/>
+          <w:sz w:val="24"/>
+        </w:rPr>
+        <w:t>0</w:t>
+      </w:r>
+    </w:p>
+    <w:p>
+      <w:pPr>
+        <w:rPr>
+          <w:rFonts w:ascii="Consolas" w:hAnsi="Consolas"/>
+          <w:color w:val="7F7F7F" w:themeColor="text1" w:themeTint="80"/>
+          <w:sz w:val="24"/>
+        </w:rPr>
+      </w:pPr>
+    </w:p>
+    <w:p>
+      <w:pPr>
+        <w:rPr>
+          <w:rFonts w:ascii="Consolas" w:hAnsi="Consolas"/>
+          <w:color w:val="7F7F7F" w:themeColor="text1" w:themeTint="80"/>
+          <w:sz w:val="24"/>
+        </w:rPr>
+      </w:pPr>
+    </w:p>
+    <w:p>
+      <w:pPr>
+        <w:rPr>
+          <w:rFonts w:ascii="Consolas" w:hAnsi="Consolas"/>
+          <w:color w:val="7F7F7F" w:themeColor="text1" w:themeTint="80"/>
+          <w:sz w:val="24"/>
+        </w:rPr>
+      </w:pPr>
+    </w:p>
+    <w:p>
+      <w:pPr>
+        <w:rPr>
+          <w:rFonts w:ascii="Consolas" w:hAnsi="Consolas"/>
+          <w:color w:val="7F7F7F" w:themeColor="text1" w:themeTint="80"/>
+          <w:sz w:val="24"/>
+        </w:rPr>
+      </w:pPr>
+    </w:p>
+    <w:p>
+      <w:pPr>
+        <w:rPr>
+          <w:rFonts w:ascii="Consolas" w:hAnsi="Consolas"/>
+          <w:color w:val="7F7F7F" w:themeColor="text1" w:themeTint="80"/>
+          <w:sz w:val="24"/>
+        </w:rPr>
+      </w:pPr>
+    </w:p>
+    <w:p>
+      <w:pPr>
+        <w:rPr>
+          <w:rFonts w:ascii="Consolas" w:hAnsi="Consolas"/>
+          <w:color w:val="7F7F7F" w:themeColor="text1" w:themeTint="80"/>
+          <w:sz w:val="24"/>
+        </w:rPr>
+      </w:pPr>
+    </w:p>
+    <w:p>
+      <w:pPr>
+        <w:rPr>
+          <w:rFonts w:ascii="Consolas" w:hAnsi="Consolas"/>
+          <w:color w:val="7F7F7F" w:themeColor="text1" w:themeTint="80"/>
+          <w:sz w:val="24"/>
+        </w:rPr>
+      </w:pPr>
+    </w:p>
+    <w:p>
+      <w:pPr>
+        <w:rPr>
+          <w:rFonts w:ascii="Consolas" w:hAnsi="Consolas"/>
+          <w:color w:val="7F7F7F" w:themeColor="text1" w:themeTint="80"/>
+          <w:sz w:val="24"/>
+        </w:rPr>
+      </w:pPr>
+    </w:p>
+    <w:p>
+      <w:pPr>
+        <w:rPr>
+          <w:rFonts w:ascii="Consolas" w:hAnsi="Consolas"/>
+          <w:color w:val="7F7F7F" w:themeColor="text1" w:themeTint="80"/>
+          <w:sz w:val="24"/>
+        </w:rPr>
+      </w:pPr>
+    </w:p>
+    <w:p>
+      <w:pPr>
+        <w:rPr>
+          <w:rFonts w:ascii="Consolas" w:hAnsi="Consolas"/>
+          <w:color w:val="7F7F7F" w:themeColor="text1" w:themeTint="80"/>
+          <w:sz w:val="24"/>
+        </w:rPr>
+      </w:pPr>
+    </w:p>
+    <w:p>
+      <w:pPr>
+        <w:rPr>
+          <w:rFonts w:ascii="Consolas" w:hAnsi="Consolas"/>
+          <w:color w:val="7F7F7F" w:themeColor="text1" w:themeTint="80"/>
+          <w:sz w:val="24"/>
+        </w:rPr>
+      </w:pPr>
+    </w:p>
+    <w:p>
+      <w:pPr>
+        <w:rPr>
+          <w:rFonts w:ascii="Consolas" w:hAnsi="Consolas"/>
+          <w:color w:val="7F7F7F" w:themeColor="text1" w:themeTint="80"/>
+          <w:sz w:val="24"/>
+        </w:rPr>
+      </w:pPr>
+    </w:p>
+    <w:p>
+      <w:pPr>
+        <w:rPr>
+          <w:rFonts w:ascii="Consolas" w:hAnsi="Consolas"/>
+          <w:color w:val="7F7F7F" w:themeColor="text1" w:themeTint="80"/>
+          <w:sz w:val="24"/>
+        </w:rPr>
+      </w:pPr>
+    </w:p>
+    <w:p>
+      <w:pPr>
+        <w:rPr>
+          <w:rFonts w:ascii="Consolas" w:hAnsi="Consolas"/>
+          <w:color w:val="7F7F7F" w:themeColor="text1" w:themeTint="80"/>
+          <w:sz w:val="24"/>
+        </w:rPr>
+      </w:pPr>
+    </w:p>
+    <w:p>
+      <w:pPr>
+        <w:rPr>
+          <w:rFonts w:ascii="Consolas" w:hAnsi="Consolas"/>
+          <w:color w:val="7F7F7F" w:themeColor="text1" w:themeTint="80"/>
+          <w:sz w:val="24"/>
+        </w:rPr>
+      </w:pPr>
+    </w:p>
+    <w:p>
+      <w:pPr>
+        <w:rPr>
+          <w:rFonts w:ascii="Consolas" w:hAnsi="Consolas"/>
+          <w:color w:val="7F7F7F" w:themeColor="text1" w:themeTint="80"/>
+          <w:sz w:val="24"/>
+        </w:rPr>
+      </w:pPr>
+    </w:p>
+    <w:p>
+      <w:pPr>
+        <w:rPr>
           <w:b/>
           <w:color w:val="0070C0"/>
           <w:sz w:val="28"/>
@@ -471,50 +2626,25 @@
       </w:pPr>
       <w:r>
         <w:rPr>
-          <w:rFonts w:ascii="Calibri" w:hAnsi="Calibri"/>
           <w:b/>
           <w:color w:val="0070C0"/>
           <w:sz w:val="28"/>
           <w:u w:val="single"/>
         </w:rPr>
-        <w:t>Analysis:</w:t>
-      </w:r>
-    </w:p>
-    <w:p>
-      <w:pPr>
-        <w:rPr>
-          <w:rFonts w:ascii="Calibri" w:hAnsi="Calibri"/>
-          <w:color w:val="262626" w:themeColor="text1" w:themeTint="D9"/>
-          <w:sz w:val="24"/>
-          <w:u w:val="single"/>
-        </w:rPr>
-      </w:pPr>
-      <w:r>
-        <w:rPr>
-          <w:rFonts w:ascii="Calibri" w:hAnsi="Calibri"/>
-          <w:color w:val="262626" w:themeColor="text1" w:themeTint="D9"/>
-          <w:sz w:val="24"/>
-          <w:u w:val="single"/>
-        </w:rPr>
-        <w:t>Test 1:</w:t>
-      </w:r>
-    </w:p>
-    <w:p>
-      <w:pPr>
-        <w:rPr>
-          <w:sz w:val="28"/>
-        </w:rPr>
-      </w:pPr>
-    </w:p>
-    <w:p>
-      <w:pPr>
+        <w:lastRenderedPageBreak/>
+        <w:t>Results Table</w:t>
+      </w:r>
+      <w:r>
         <w:rPr>
           <w:b/>
           <w:color w:val="0070C0"/>
           <w:sz w:val="28"/>
           <w:u w:val="single"/>
         </w:rPr>
-      </w:pPr>
+        <w:t>s</w:t>
+      </w:r>
+      <w:bookmarkStart w:id="0" w:name="_GoBack"/>
+      <w:bookmarkEnd w:id="0"/>
       <w:r>
         <w:rPr>
           <w:b/>
@@ -522,7 +2652,7 @@
           <w:sz w:val="28"/>
           <w:u w:val="single"/>
         </w:rPr>
-        <w:t>Results Table:</w:t>
+        <w:t>:</w:t>
       </w:r>
     </w:p>
     <w:tbl>
@@ -532,13 +2662,13 @@
         <w:tblLook w:val="04A0" w:firstRow="1" w:lastRow="0" w:firstColumn="1" w:lastColumn="0" w:noHBand="0" w:noVBand="1"/>
       </w:tblPr>
       <w:tblGrid>
-        <w:gridCol w:w="1253"/>
-        <w:gridCol w:w="1281"/>
+        <w:gridCol w:w="1288"/>
+        <w:gridCol w:w="1288"/>
         <w:gridCol w:w="1368"/>
-        <w:gridCol w:w="1274"/>
-        <w:gridCol w:w="1282"/>
-        <w:gridCol w:w="1284"/>
-        <w:gridCol w:w="1274"/>
+        <w:gridCol w:w="1288"/>
+        <w:gridCol w:w="1288"/>
+        <w:gridCol w:w="1288"/>
+        <w:gridCol w:w="1311"/>
       </w:tblGrid>
       <w:tr>
         <w:tc>
@@ -833,6 +2963,13 @@
                 <w:sz w:val="24"/>
               </w:rPr>
             </w:pPr>
+            <w:r>
+              <w:rPr>
+                <w:color w:val="4472C4" w:themeColor="accent1"/>
+                <w:sz w:val="24"/>
+              </w:rPr>
+              <w:t>0</w:t>
+            </w:r>
           </w:p>
         </w:tc>
         <w:tc>
@@ -847,6 +2984,13 @@
                 <w:sz w:val="24"/>
               </w:rPr>
             </w:pPr>
+            <w:r>
+              <w:rPr>
+                <w:color w:val="4472C4" w:themeColor="accent1"/>
+                <w:sz w:val="24"/>
+              </w:rPr>
+              <w:t>13.7</w:t>
+            </w:r>
           </w:p>
         </w:tc>
         <w:tc>
@@ -861,6 +3005,13 @@
                 <w:sz w:val="24"/>
               </w:rPr>
             </w:pPr>
+            <w:r>
+              <w:rPr>
+                <w:color w:val="4472C4" w:themeColor="accent1"/>
+                <w:sz w:val="24"/>
+              </w:rPr>
+              <w:t>4.7</w:t>
+            </w:r>
           </w:p>
         </w:tc>
         <w:tc>
@@ -875,6 +3026,13 @@
                 <w:sz w:val="24"/>
               </w:rPr>
             </w:pPr>
+            <w:r>
+              <w:rPr>
+                <w:color w:val="00B050"/>
+                <w:sz w:val="24"/>
+              </w:rPr>
+              <w:t>1270</w:t>
+            </w:r>
           </w:p>
         </w:tc>
         <w:tc>
@@ -885,10 +3043,17 @@
             <w:pPr>
               <w:jc w:val="center"/>
               <w:rPr>
+                <w:rFonts w:ascii="Calibri" w:hAnsi="Calibri" w:cs="Calibri"/>
+                <w:color w:val="000000"/>
+              </w:rPr>
+            </w:pPr>
+            <w:r>
+              <w:rPr>
+                <w:rFonts w:ascii="Calibri" w:hAnsi="Calibri" w:cs="Calibri"/>
                 <w:color w:val="00B050"/>
-                <w:sz w:val="24"/>
-              </w:rPr>
-            </w:pPr>
+              </w:rPr>
+              <w:t>551762058</w:t>
+            </w:r>
           </w:p>
         </w:tc>
         <w:tc>
@@ -903,6 +3068,13 @@
                 <w:sz w:val="24"/>
               </w:rPr>
             </w:pPr>
+            <w:r>
+              <w:rPr>
+                <w:color w:val="00B050"/>
+                <w:sz w:val="24"/>
+              </w:rPr>
+              <w:t>280545192</w:t>
+            </w:r>
           </w:p>
         </w:tc>
       </w:tr>
@@ -918,6 +3090,12 @@
                 <w:sz w:val="24"/>
               </w:rPr>
             </w:pPr>
+            <w:r>
+              <w:rPr>
+                <w:sz w:val="24"/>
+              </w:rPr>
+              <w:t>2</w:t>
+            </w:r>
           </w:p>
         </w:tc>
         <w:tc>
@@ -932,6 +3110,13 @@
                 <w:sz w:val="24"/>
               </w:rPr>
             </w:pPr>
+            <w:r>
+              <w:rPr>
+                <w:color w:val="4472C4" w:themeColor="accent1"/>
+                <w:sz w:val="24"/>
+              </w:rPr>
+              <w:t>1061</w:t>
+            </w:r>
           </w:p>
         </w:tc>
         <w:tc>
@@ -946,6 +3131,13 @@
                 <w:sz w:val="24"/>
               </w:rPr>
             </w:pPr>
+            <w:r>
+              <w:rPr>
+                <w:color w:val="4472C4" w:themeColor="accent1"/>
+                <w:sz w:val="24"/>
+              </w:rPr>
+              <w:t>1150.2</w:t>
+            </w:r>
           </w:p>
         </w:tc>
         <w:tc>
@@ -960,6 +3152,13 @@
                 <w:sz w:val="24"/>
               </w:rPr>
             </w:pPr>
+            <w:r>
+              <w:rPr>
+                <w:color w:val="4472C4" w:themeColor="accent1"/>
+                <w:sz w:val="24"/>
+              </w:rPr>
+              <w:t>1108.1</w:t>
+            </w:r>
           </w:p>
         </w:tc>
         <w:tc>
@@ -974,6 +3173,13 @@
                 <w:sz w:val="24"/>
               </w:rPr>
             </w:pPr>
+            <w:r>
+              <w:rPr>
+                <w:color w:val="00B050"/>
+                <w:sz w:val="24"/>
+              </w:rPr>
+              <w:t>139</w:t>
+            </w:r>
           </w:p>
         </w:tc>
         <w:tc>
@@ -988,6 +3194,13 @@
                 <w:sz w:val="24"/>
               </w:rPr>
             </w:pPr>
+            <w:r>
+              <w:rPr>
+                <w:color w:val="00B050"/>
+                <w:sz w:val="24"/>
+              </w:rPr>
+              <w:t>1602</w:t>
+            </w:r>
           </w:p>
         </w:tc>
         <w:tc>
@@ -1002,6 +3215,20 @@
                 <w:sz w:val="24"/>
               </w:rPr>
             </w:pPr>
+            <w:r>
+              <w:rPr>
+                <w:color w:val="00B050"/>
+                <w:sz w:val="24"/>
+              </w:rPr>
+              <w:t>673</w:t>
+            </w:r>
+            <w:r>
+              <w:rPr>
+                <w:color w:val="00B050"/>
+                <w:sz w:val="24"/>
+              </w:rPr>
+              <w:t>.5</w:t>
+            </w:r>
           </w:p>
         </w:tc>
       </w:tr>
@@ -1013,9 +3240,1552 @@
         </w:rPr>
       </w:pPr>
     </w:p>
+    <w:p>
+      <w:pPr>
+        <w:rPr>
+          <w:color w:val="0070C0"/>
+          <w:sz w:val="28"/>
+          <w:u w:val="single"/>
+        </w:rPr>
+      </w:pPr>
+      <w:r>
+        <w:rPr>
+          <w:color w:val="0070C0"/>
+          <w:sz w:val="28"/>
+          <w:u w:val="single"/>
+        </w:rPr>
+        <w:t>Test 3</w:t>
+      </w:r>
+      <w:r>
+        <w:rPr>
+          <w:color w:val="0070C0"/>
+          <w:sz w:val="28"/>
+          <w:u w:val="single"/>
+        </w:rPr>
+        <w:t>:</w:t>
+      </w:r>
+    </w:p>
+    <w:tbl>
+      <w:tblPr>
+        <w:tblStyle w:val="TableGrid"/>
+        <w:tblW w:w="0" w:type="auto"/>
+        <w:tblLook w:val="04A0" w:firstRow="1" w:lastRow="0" w:firstColumn="1" w:lastColumn="0" w:noHBand="0" w:noVBand="1"/>
+      </w:tblPr>
+      <w:tblGrid>
+        <w:gridCol w:w="1502"/>
+        <w:gridCol w:w="1502"/>
+        <w:gridCol w:w="1503"/>
+        <w:gridCol w:w="1503"/>
+        <w:gridCol w:w="1503"/>
+        <w:gridCol w:w="1503"/>
+      </w:tblGrid>
+      <w:tr>
+        <w:tc>
+          <w:tcPr>
+            <w:tcW w:w="1502" w:type="dxa"/>
+          </w:tcPr>
+          <w:p>
+            <w:pPr>
+              <w:jc w:val="center"/>
+              <w:rPr>
+                <w:color w:val="00B050"/>
+                <w:sz w:val="24"/>
+              </w:rPr>
+            </w:pPr>
+            <w:r>
+              <w:rPr>
+                <w:color w:val="00B050"/>
+                <w:sz w:val="24"/>
+              </w:rPr>
+              <w:t>One-way Latency (us)</w:t>
+            </w:r>
+          </w:p>
+        </w:tc>
+        <w:tc>
+          <w:tcPr>
+            <w:tcW w:w="1502" w:type="dxa"/>
+          </w:tcPr>
+          <w:p>
+            <w:pPr>
+              <w:rPr>
+                <w:color w:val="0070C0"/>
+                <w:sz w:val="28"/>
+                <w:u w:val="single"/>
+              </w:rPr>
+            </w:pPr>
+          </w:p>
+        </w:tc>
+        <w:tc>
+          <w:tcPr>
+            <w:tcW w:w="1503" w:type="dxa"/>
+          </w:tcPr>
+          <w:p>
+            <w:pPr>
+              <w:rPr>
+                <w:color w:val="0070C0"/>
+                <w:sz w:val="28"/>
+                <w:u w:val="single"/>
+              </w:rPr>
+            </w:pPr>
+          </w:p>
+        </w:tc>
+        <w:tc>
+          <w:tcPr>
+            <w:tcW w:w="1503" w:type="dxa"/>
+          </w:tcPr>
+          <w:p>
+            <w:pPr>
+              <w:jc w:val="center"/>
+              <w:rPr>
+                <w:color w:val="0070C0"/>
+                <w:sz w:val="24"/>
+              </w:rPr>
+            </w:pPr>
+            <w:r>
+              <w:rPr>
+                <w:color w:val="0070C0"/>
+                <w:sz w:val="24"/>
+              </w:rPr>
+              <w:t>Throughput (Mbps)</w:t>
+            </w:r>
+          </w:p>
+        </w:tc>
+        <w:tc>
+          <w:tcPr>
+            <w:tcW w:w="1503" w:type="dxa"/>
+          </w:tcPr>
+          <w:p>
+            <w:pPr>
+              <w:rPr>
+                <w:color w:val="0070C0"/>
+                <w:sz w:val="28"/>
+                <w:u w:val="single"/>
+              </w:rPr>
+            </w:pPr>
+          </w:p>
+        </w:tc>
+        <w:tc>
+          <w:tcPr>
+            <w:tcW w:w="1503" w:type="dxa"/>
+          </w:tcPr>
+          <w:p>
+            <w:pPr>
+              <w:rPr>
+                <w:color w:val="0070C0"/>
+                <w:sz w:val="28"/>
+                <w:u w:val="single"/>
+              </w:rPr>
+            </w:pPr>
+          </w:p>
+        </w:tc>
+      </w:tr>
+      <w:tr>
+        <w:tc>
+          <w:tcPr>
+            <w:tcW w:w="1502" w:type="dxa"/>
+          </w:tcPr>
+          <w:p>
+            <w:pPr>
+              <w:jc w:val="center"/>
+              <w:rPr>
+                <w:color w:val="00B050"/>
+                <w:sz w:val="24"/>
+              </w:rPr>
+            </w:pPr>
+            <w:r>
+              <w:rPr>
+                <w:color w:val="00B050"/>
+                <w:sz w:val="24"/>
+              </w:rPr>
+              <w:t>Average</w:t>
+            </w:r>
+          </w:p>
+        </w:tc>
+        <w:tc>
+          <w:tcPr>
+            <w:tcW w:w="1502" w:type="dxa"/>
+          </w:tcPr>
+          <w:p>
+            <w:pPr>
+              <w:jc w:val="center"/>
+              <w:rPr>
+                <w:color w:val="0070C0"/>
+                <w:sz w:val="28"/>
+                <w:u w:val="single"/>
+              </w:rPr>
+            </w:pPr>
+            <w:r>
+              <w:rPr>
+                <w:color w:val="0070C0"/>
+                <w:sz w:val="24"/>
+              </w:rPr>
+              <w:t>Average</w:t>
+            </w:r>
+          </w:p>
+        </w:tc>
+        <w:tc>
+          <w:tcPr>
+            <w:tcW w:w="1503" w:type="dxa"/>
+          </w:tcPr>
+          <w:p>
+            <w:pPr>
+              <w:jc w:val="center"/>
+              <w:rPr>
+                <w:color w:val="0070C0"/>
+                <w:sz w:val="28"/>
+                <w:u w:val="single"/>
+              </w:rPr>
+            </w:pPr>
+            <w:r>
+              <w:rPr>
+                <w:color w:val="0070C0"/>
+                <w:sz w:val="24"/>
+              </w:rPr>
+              <w:t>Average</w:t>
+            </w:r>
+          </w:p>
+        </w:tc>
+        <w:tc>
+          <w:tcPr>
+            <w:tcW w:w="1503" w:type="dxa"/>
+          </w:tcPr>
+          <w:p>
+            <w:pPr>
+              <w:jc w:val="center"/>
+              <w:rPr>
+                <w:color w:val="0070C0"/>
+                <w:sz w:val="24"/>
+              </w:rPr>
+            </w:pPr>
+            <w:r>
+              <w:rPr>
+                <w:color w:val="0070C0"/>
+                <w:sz w:val="24"/>
+              </w:rPr>
+              <w:t>Average</w:t>
+            </w:r>
+          </w:p>
+        </w:tc>
+        <w:tc>
+          <w:tcPr>
+            <w:tcW w:w="1503" w:type="dxa"/>
+          </w:tcPr>
+          <w:p>
+            <w:pPr>
+              <w:jc w:val="center"/>
+              <w:rPr>
+                <w:color w:val="0070C0"/>
+                <w:sz w:val="28"/>
+                <w:u w:val="single"/>
+              </w:rPr>
+            </w:pPr>
+            <w:r>
+              <w:rPr>
+                <w:color w:val="0070C0"/>
+                <w:sz w:val="24"/>
+              </w:rPr>
+              <w:t>Average</w:t>
+            </w:r>
+          </w:p>
+        </w:tc>
+        <w:tc>
+          <w:tcPr>
+            <w:tcW w:w="1503" w:type="dxa"/>
+          </w:tcPr>
+          <w:p>
+            <w:pPr>
+              <w:jc w:val="center"/>
+              <w:rPr>
+                <w:color w:val="0070C0"/>
+                <w:sz w:val="28"/>
+                <w:u w:val="single"/>
+              </w:rPr>
+            </w:pPr>
+            <w:r>
+              <w:rPr>
+                <w:color w:val="0070C0"/>
+                <w:sz w:val="24"/>
+              </w:rPr>
+              <w:t>Average</w:t>
+            </w:r>
+          </w:p>
+        </w:tc>
+      </w:tr>
+      <w:tr>
+        <w:tc>
+          <w:tcPr>
+            <w:tcW w:w="1502" w:type="dxa"/>
+          </w:tcPr>
+          <w:p>
+            <w:pPr>
+              <w:jc w:val="center"/>
+              <w:rPr>
+                <w:color w:val="00B050"/>
+                <w:sz w:val="24"/>
+              </w:rPr>
+            </w:pPr>
+            <w:r>
+              <w:rPr>
+                <w:color w:val="00B050"/>
+                <w:sz w:val="24"/>
+              </w:rPr>
+              <w:t>Pub 1</w:t>
+            </w:r>
+          </w:p>
+        </w:tc>
+        <w:tc>
+          <w:tcPr>
+            <w:tcW w:w="1502" w:type="dxa"/>
+          </w:tcPr>
+          <w:p>
+            <w:pPr>
+              <w:jc w:val="center"/>
+              <w:rPr>
+                <w:color w:val="0070C0"/>
+                <w:sz w:val="24"/>
+              </w:rPr>
+            </w:pPr>
+            <w:r>
+              <w:rPr>
+                <w:color w:val="0070C0"/>
+                <w:sz w:val="24"/>
+              </w:rPr>
+              <w:t>Sub 1</w:t>
+            </w:r>
+          </w:p>
+        </w:tc>
+        <w:tc>
+          <w:tcPr>
+            <w:tcW w:w="1503" w:type="dxa"/>
+          </w:tcPr>
+          <w:p>
+            <w:pPr>
+              <w:jc w:val="center"/>
+              <w:rPr>
+                <w:color w:val="0070C0"/>
+                <w:sz w:val="24"/>
+              </w:rPr>
+            </w:pPr>
+            <w:r>
+              <w:rPr>
+                <w:color w:val="0070C0"/>
+                <w:sz w:val="24"/>
+              </w:rPr>
+              <w:t>Sub 2</w:t>
+            </w:r>
+          </w:p>
+        </w:tc>
+        <w:tc>
+          <w:tcPr>
+            <w:tcW w:w="1503" w:type="dxa"/>
+          </w:tcPr>
+          <w:p>
+            <w:pPr>
+              <w:jc w:val="center"/>
+              <w:rPr>
+                <w:color w:val="0070C0"/>
+                <w:sz w:val="24"/>
+              </w:rPr>
+            </w:pPr>
+            <w:r>
+              <w:rPr>
+                <w:color w:val="0070C0"/>
+                <w:sz w:val="24"/>
+              </w:rPr>
+              <w:t>Sub 3</w:t>
+            </w:r>
+          </w:p>
+        </w:tc>
+        <w:tc>
+          <w:tcPr>
+            <w:tcW w:w="1503" w:type="dxa"/>
+          </w:tcPr>
+          <w:p>
+            <w:pPr>
+              <w:jc w:val="center"/>
+              <w:rPr>
+                <w:color w:val="0070C0"/>
+                <w:sz w:val="24"/>
+              </w:rPr>
+            </w:pPr>
+            <w:r>
+              <w:rPr>
+                <w:color w:val="0070C0"/>
+                <w:sz w:val="24"/>
+              </w:rPr>
+              <w:t>Sub 4</w:t>
+            </w:r>
+          </w:p>
+        </w:tc>
+        <w:tc>
+          <w:tcPr>
+            <w:tcW w:w="1503" w:type="dxa"/>
+          </w:tcPr>
+          <w:p>
+            <w:pPr>
+              <w:jc w:val="center"/>
+              <w:rPr>
+                <w:color w:val="0070C0"/>
+                <w:sz w:val="24"/>
+              </w:rPr>
+            </w:pPr>
+            <w:r>
+              <w:rPr>
+                <w:color w:val="0070C0"/>
+                <w:sz w:val="24"/>
+              </w:rPr>
+              <w:t>Sub 5</w:t>
+            </w:r>
+          </w:p>
+        </w:tc>
+      </w:tr>
+      <w:tr>
+        <w:tc>
+          <w:tcPr>
+            <w:tcW w:w="1502" w:type="dxa"/>
+          </w:tcPr>
+          <w:p>
+            <w:pPr>
+              <w:jc w:val="center"/>
+              <w:rPr>
+                <w:color w:val="00B050"/>
+                <w:sz w:val="24"/>
+              </w:rPr>
+            </w:pPr>
+            <w:r>
+              <w:rPr>
+                <w:color w:val="00B050"/>
+                <w:sz w:val="24"/>
+              </w:rPr>
+              <w:t>1658.3</w:t>
+            </w:r>
+          </w:p>
+        </w:tc>
+        <w:tc>
+          <w:tcPr>
+            <w:tcW w:w="1502" w:type="dxa"/>
+          </w:tcPr>
+          <w:p>
+            <w:pPr>
+              <w:jc w:val="center"/>
+              <w:rPr>
+                <w:color w:val="0070C0"/>
+                <w:sz w:val="24"/>
+              </w:rPr>
+            </w:pPr>
+            <w:r>
+              <w:rPr>
+                <w:color w:val="0070C0"/>
+                <w:sz w:val="24"/>
+              </w:rPr>
+              <w:t>269.5</w:t>
+            </w:r>
+          </w:p>
+        </w:tc>
+        <w:tc>
+          <w:tcPr>
+            <w:tcW w:w="1503" w:type="dxa"/>
+          </w:tcPr>
+          <w:p>
+            <w:pPr>
+              <w:jc w:val="center"/>
+              <w:rPr>
+                <w:color w:val="0070C0"/>
+                <w:sz w:val="24"/>
+              </w:rPr>
+            </w:pPr>
+            <w:r>
+              <w:rPr>
+                <w:color w:val="0070C0"/>
+                <w:sz w:val="24"/>
+              </w:rPr>
+              <w:t>268.3</w:t>
+            </w:r>
+          </w:p>
+        </w:tc>
+        <w:tc>
+          <w:tcPr>
+            <w:tcW w:w="1503" w:type="dxa"/>
+          </w:tcPr>
+          <w:p>
+            <w:pPr>
+              <w:jc w:val="center"/>
+              <w:rPr>
+                <w:color w:val="0070C0"/>
+                <w:sz w:val="24"/>
+              </w:rPr>
+            </w:pPr>
+            <w:r>
+              <w:rPr>
+                <w:color w:val="0070C0"/>
+                <w:sz w:val="24"/>
+              </w:rPr>
+              <w:t>273.5</w:t>
+            </w:r>
+          </w:p>
+        </w:tc>
+        <w:tc>
+          <w:tcPr>
+            <w:tcW w:w="1503" w:type="dxa"/>
+          </w:tcPr>
+          <w:p>
+            <w:pPr>
+              <w:jc w:val="center"/>
+              <w:rPr>
+                <w:color w:val="0070C0"/>
+                <w:sz w:val="24"/>
+              </w:rPr>
+            </w:pPr>
+            <w:r>
+              <w:rPr>
+                <w:color w:val="0070C0"/>
+                <w:sz w:val="24"/>
+              </w:rPr>
+              <w:t>276.8</w:t>
+            </w:r>
+          </w:p>
+        </w:tc>
+        <w:tc>
+          <w:tcPr>
+            <w:tcW w:w="1503" w:type="dxa"/>
+          </w:tcPr>
+          <w:p>
+            <w:pPr>
+              <w:jc w:val="center"/>
+              <w:rPr>
+                <w:color w:val="0070C0"/>
+                <w:sz w:val="24"/>
+              </w:rPr>
+            </w:pPr>
+            <w:r>
+              <w:rPr>
+                <w:color w:val="0070C0"/>
+                <w:sz w:val="24"/>
+              </w:rPr>
+              <w:t>268.3</w:t>
+            </w:r>
+          </w:p>
+        </w:tc>
+      </w:tr>
+    </w:tbl>
+    <w:p>
+      <w:pPr>
+        <w:rPr>
+          <w:color w:val="0070C0"/>
+          <w:sz w:val="28"/>
+          <w:u w:val="single"/>
+        </w:rPr>
+      </w:pPr>
+    </w:p>
+    <w:p>
+      <w:pPr>
+        <w:rPr>
+          <w:color w:val="0070C0"/>
+          <w:sz w:val="28"/>
+          <w:u w:val="single"/>
+        </w:rPr>
+      </w:pPr>
+      <w:r>
+        <w:rPr>
+          <w:color w:val="0070C0"/>
+          <w:sz w:val="28"/>
+          <w:u w:val="single"/>
+        </w:rPr>
+        <w:t>Test 4:</w:t>
+      </w:r>
+    </w:p>
+    <w:tbl>
+      <w:tblPr>
+        <w:tblStyle w:val="TableGrid"/>
+        <w:tblW w:w="0" w:type="auto"/>
+        <w:tblLook w:val="04A0" w:firstRow="1" w:lastRow="0" w:firstColumn="1" w:lastColumn="0" w:noHBand="0" w:noVBand="1"/>
+      </w:tblPr>
+      <w:tblGrid>
+        <w:gridCol w:w="819"/>
+        <w:gridCol w:w="819"/>
+        <w:gridCol w:w="819"/>
+        <w:gridCol w:w="819"/>
+        <w:gridCol w:w="1368"/>
+        <w:gridCol w:w="820"/>
+        <w:gridCol w:w="820"/>
+        <w:gridCol w:w="820"/>
+        <w:gridCol w:w="820"/>
+        <w:gridCol w:w="820"/>
+        <w:gridCol w:w="968"/>
+      </w:tblGrid>
+      <w:tr>
+        <w:tc>
+          <w:tcPr>
+            <w:tcW w:w="819" w:type="dxa"/>
+          </w:tcPr>
+          <w:p>
+            <w:pPr>
+              <w:jc w:val="center"/>
+              <w:rPr>
+                <w:color w:val="0070C0"/>
+                <w:sz w:val="24"/>
+              </w:rPr>
+            </w:pPr>
+          </w:p>
+        </w:tc>
+        <w:tc>
+          <w:tcPr>
+            <w:tcW w:w="819" w:type="dxa"/>
+          </w:tcPr>
+          <w:p>
+            <w:pPr>
+              <w:jc w:val="center"/>
+              <w:rPr>
+                <w:color w:val="0070C0"/>
+                <w:sz w:val="24"/>
+              </w:rPr>
+            </w:pPr>
+          </w:p>
+        </w:tc>
+        <w:tc>
+          <w:tcPr>
+            <w:tcW w:w="819" w:type="dxa"/>
+          </w:tcPr>
+          <w:p>
+            <w:pPr>
+              <w:jc w:val="center"/>
+              <w:rPr>
+                <w:color w:val="0070C0"/>
+                <w:sz w:val="24"/>
+              </w:rPr>
+            </w:pPr>
+          </w:p>
+        </w:tc>
+        <w:tc>
+          <w:tcPr>
+            <w:tcW w:w="819" w:type="dxa"/>
+          </w:tcPr>
+          <w:p>
+            <w:pPr>
+              <w:jc w:val="center"/>
+              <w:rPr>
+                <w:color w:val="0070C0"/>
+                <w:sz w:val="24"/>
+              </w:rPr>
+            </w:pPr>
+          </w:p>
+        </w:tc>
+        <w:tc>
+          <w:tcPr>
+            <w:tcW w:w="820" w:type="dxa"/>
+          </w:tcPr>
+          <w:p>
+            <w:pPr>
+              <w:jc w:val="center"/>
+              <w:rPr>
+                <w:color w:val="0070C0"/>
+                <w:sz w:val="24"/>
+              </w:rPr>
+            </w:pPr>
+            <w:r>
+              <w:rPr>
+                <w:color w:val="0070C0"/>
+                <w:sz w:val="24"/>
+              </w:rPr>
+              <w:t>Throughput (Mbps)</w:t>
+            </w:r>
+          </w:p>
+        </w:tc>
+        <w:tc>
+          <w:tcPr>
+            <w:tcW w:w="820" w:type="dxa"/>
+          </w:tcPr>
+          <w:p>
+            <w:pPr>
+              <w:jc w:val="center"/>
+              <w:rPr>
+                <w:color w:val="0070C0"/>
+                <w:sz w:val="24"/>
+              </w:rPr>
+            </w:pPr>
+          </w:p>
+        </w:tc>
+        <w:tc>
+          <w:tcPr>
+            <w:tcW w:w="820" w:type="dxa"/>
+          </w:tcPr>
+          <w:p>
+            <w:pPr>
+              <w:jc w:val="center"/>
+              <w:rPr>
+                <w:color w:val="0070C0"/>
+                <w:sz w:val="24"/>
+              </w:rPr>
+            </w:pPr>
+          </w:p>
+        </w:tc>
+        <w:tc>
+          <w:tcPr>
+            <w:tcW w:w="820" w:type="dxa"/>
+          </w:tcPr>
+          <w:p>
+            <w:pPr>
+              <w:jc w:val="center"/>
+              <w:rPr>
+                <w:color w:val="0070C0"/>
+                <w:sz w:val="24"/>
+              </w:rPr>
+            </w:pPr>
+          </w:p>
+        </w:tc>
+        <w:tc>
+          <w:tcPr>
+            <w:tcW w:w="820" w:type="dxa"/>
+          </w:tcPr>
+          <w:p>
+            <w:pPr>
+              <w:jc w:val="center"/>
+              <w:rPr>
+                <w:color w:val="0070C0"/>
+                <w:sz w:val="24"/>
+              </w:rPr>
+            </w:pPr>
+          </w:p>
+        </w:tc>
+        <w:tc>
+          <w:tcPr>
+            <w:tcW w:w="820" w:type="dxa"/>
+          </w:tcPr>
+          <w:p>
+            <w:pPr>
+              <w:jc w:val="center"/>
+              <w:rPr>
+                <w:color w:val="0070C0"/>
+                <w:sz w:val="24"/>
+              </w:rPr>
+            </w:pPr>
+          </w:p>
+        </w:tc>
+        <w:tc>
+          <w:tcPr>
+            <w:tcW w:w="820" w:type="dxa"/>
+          </w:tcPr>
+          <w:p>
+            <w:pPr>
+              <w:jc w:val="center"/>
+              <w:rPr>
+                <w:color w:val="00B050"/>
+                <w:sz w:val="24"/>
+              </w:rPr>
+            </w:pPr>
+            <w:r>
+              <w:rPr>
+                <w:color w:val="00B050"/>
+                <w:sz w:val="24"/>
+              </w:rPr>
+              <w:t>One-way Latency (us)</w:t>
+            </w:r>
+          </w:p>
+        </w:tc>
+      </w:tr>
+      <w:tr>
+        <w:tc>
+          <w:tcPr>
+            <w:tcW w:w="819" w:type="dxa"/>
+          </w:tcPr>
+          <w:p>
+            <w:pPr>
+              <w:jc w:val="center"/>
+              <w:rPr>
+                <w:color w:val="0070C0"/>
+                <w:sz w:val="24"/>
+              </w:rPr>
+            </w:pPr>
+            <w:r>
+              <w:rPr>
+                <w:color w:val="0070C0"/>
+                <w:sz w:val="24"/>
+              </w:rPr>
+              <w:t>Sub 1</w:t>
+            </w:r>
+          </w:p>
+        </w:tc>
+        <w:tc>
+          <w:tcPr>
+            <w:tcW w:w="819" w:type="dxa"/>
+          </w:tcPr>
+          <w:p>
+            <w:pPr>
+              <w:jc w:val="center"/>
+              <w:rPr>
+                <w:color w:val="0070C0"/>
+                <w:sz w:val="24"/>
+              </w:rPr>
+            </w:pPr>
+            <w:r>
+              <w:rPr>
+                <w:color w:val="0070C0"/>
+                <w:sz w:val="24"/>
+              </w:rPr>
+              <w:t>Sub 2</w:t>
+            </w:r>
+          </w:p>
+        </w:tc>
+        <w:tc>
+          <w:tcPr>
+            <w:tcW w:w="819" w:type="dxa"/>
+          </w:tcPr>
+          <w:p>
+            <w:pPr>
+              <w:jc w:val="center"/>
+              <w:rPr>
+                <w:color w:val="0070C0"/>
+                <w:sz w:val="24"/>
+              </w:rPr>
+            </w:pPr>
+            <w:r>
+              <w:rPr>
+                <w:color w:val="0070C0"/>
+                <w:sz w:val="24"/>
+              </w:rPr>
+              <w:t>Sub</w:t>
+            </w:r>
+            <w:r>
+              <w:rPr>
+                <w:color w:val="0070C0"/>
+                <w:sz w:val="24"/>
+              </w:rPr>
+              <w:t xml:space="preserve"> </w:t>
+            </w:r>
+            <w:r>
+              <w:rPr>
+                <w:color w:val="0070C0"/>
+                <w:sz w:val="24"/>
+              </w:rPr>
+              <w:t>3</w:t>
+            </w:r>
+          </w:p>
+        </w:tc>
+        <w:tc>
+          <w:tcPr>
+            <w:tcW w:w="819" w:type="dxa"/>
+          </w:tcPr>
+          <w:p>
+            <w:pPr>
+              <w:jc w:val="center"/>
+              <w:rPr>
+                <w:color w:val="0070C0"/>
+                <w:sz w:val="24"/>
+              </w:rPr>
+            </w:pPr>
+            <w:r>
+              <w:rPr>
+                <w:color w:val="0070C0"/>
+                <w:sz w:val="24"/>
+              </w:rPr>
+              <w:t>Sub</w:t>
+            </w:r>
+            <w:r>
+              <w:rPr>
+                <w:color w:val="0070C0"/>
+                <w:sz w:val="24"/>
+              </w:rPr>
+              <w:t xml:space="preserve"> 4</w:t>
+            </w:r>
+          </w:p>
+        </w:tc>
+        <w:tc>
+          <w:tcPr>
+            <w:tcW w:w="820" w:type="dxa"/>
+          </w:tcPr>
+          <w:p>
+            <w:pPr>
+              <w:jc w:val="center"/>
+              <w:rPr>
+                <w:color w:val="0070C0"/>
+                <w:sz w:val="24"/>
+              </w:rPr>
+            </w:pPr>
+            <w:r>
+              <w:rPr>
+                <w:color w:val="0070C0"/>
+                <w:sz w:val="24"/>
+              </w:rPr>
+              <w:t>Sub</w:t>
+            </w:r>
+            <w:r>
+              <w:rPr>
+                <w:color w:val="0070C0"/>
+                <w:sz w:val="24"/>
+              </w:rPr>
+              <w:t xml:space="preserve"> 5</w:t>
+            </w:r>
+          </w:p>
+        </w:tc>
+        <w:tc>
+          <w:tcPr>
+            <w:tcW w:w="820" w:type="dxa"/>
+          </w:tcPr>
+          <w:p>
+            <w:pPr>
+              <w:jc w:val="center"/>
+              <w:rPr>
+                <w:color w:val="0070C0"/>
+                <w:sz w:val="24"/>
+              </w:rPr>
+            </w:pPr>
+            <w:r>
+              <w:rPr>
+                <w:color w:val="0070C0"/>
+                <w:sz w:val="24"/>
+              </w:rPr>
+              <w:t>Sub</w:t>
+            </w:r>
+            <w:r>
+              <w:rPr>
+                <w:color w:val="0070C0"/>
+                <w:sz w:val="24"/>
+              </w:rPr>
+              <w:t xml:space="preserve"> 6</w:t>
+            </w:r>
+          </w:p>
+        </w:tc>
+        <w:tc>
+          <w:tcPr>
+            <w:tcW w:w="820" w:type="dxa"/>
+          </w:tcPr>
+          <w:p>
+            <w:pPr>
+              <w:jc w:val="center"/>
+              <w:rPr>
+                <w:color w:val="0070C0"/>
+                <w:sz w:val="24"/>
+              </w:rPr>
+            </w:pPr>
+            <w:r>
+              <w:rPr>
+                <w:color w:val="0070C0"/>
+                <w:sz w:val="24"/>
+              </w:rPr>
+              <w:t>Sub</w:t>
+            </w:r>
+            <w:r>
+              <w:rPr>
+                <w:color w:val="0070C0"/>
+                <w:sz w:val="24"/>
+              </w:rPr>
+              <w:t xml:space="preserve"> 7</w:t>
+            </w:r>
+          </w:p>
+        </w:tc>
+        <w:tc>
+          <w:tcPr>
+            <w:tcW w:w="820" w:type="dxa"/>
+          </w:tcPr>
+          <w:p>
+            <w:pPr>
+              <w:jc w:val="center"/>
+              <w:rPr>
+                <w:color w:val="0070C0"/>
+                <w:sz w:val="24"/>
+              </w:rPr>
+            </w:pPr>
+            <w:r>
+              <w:rPr>
+                <w:color w:val="0070C0"/>
+                <w:sz w:val="24"/>
+              </w:rPr>
+              <w:t>Sub</w:t>
+            </w:r>
+            <w:r>
+              <w:rPr>
+                <w:color w:val="0070C0"/>
+                <w:sz w:val="24"/>
+              </w:rPr>
+              <w:t xml:space="preserve"> 8</w:t>
+            </w:r>
+          </w:p>
+        </w:tc>
+        <w:tc>
+          <w:tcPr>
+            <w:tcW w:w="820" w:type="dxa"/>
+          </w:tcPr>
+          <w:p>
+            <w:pPr>
+              <w:jc w:val="center"/>
+              <w:rPr>
+                <w:color w:val="0070C0"/>
+                <w:sz w:val="24"/>
+              </w:rPr>
+            </w:pPr>
+            <w:r>
+              <w:rPr>
+                <w:color w:val="0070C0"/>
+                <w:sz w:val="24"/>
+              </w:rPr>
+              <w:t>Sub</w:t>
+            </w:r>
+            <w:r>
+              <w:rPr>
+                <w:color w:val="0070C0"/>
+                <w:sz w:val="24"/>
+              </w:rPr>
+              <w:t xml:space="preserve"> 9</w:t>
+            </w:r>
+          </w:p>
+        </w:tc>
+        <w:tc>
+          <w:tcPr>
+            <w:tcW w:w="820" w:type="dxa"/>
+          </w:tcPr>
+          <w:p>
+            <w:pPr>
+              <w:jc w:val="center"/>
+              <w:rPr>
+                <w:color w:val="0070C0"/>
+                <w:sz w:val="24"/>
+              </w:rPr>
+            </w:pPr>
+            <w:r>
+              <w:rPr>
+                <w:color w:val="0070C0"/>
+                <w:sz w:val="24"/>
+              </w:rPr>
+              <w:t>Sub</w:t>
+            </w:r>
+            <w:r>
+              <w:rPr>
+                <w:color w:val="0070C0"/>
+                <w:sz w:val="24"/>
+              </w:rPr>
+              <w:t xml:space="preserve"> 10</w:t>
+            </w:r>
+          </w:p>
+        </w:tc>
+        <w:tc>
+          <w:tcPr>
+            <w:tcW w:w="820" w:type="dxa"/>
+          </w:tcPr>
+          <w:p>
+            <w:pPr>
+              <w:jc w:val="center"/>
+              <w:rPr>
+                <w:color w:val="00B050"/>
+                <w:sz w:val="24"/>
+              </w:rPr>
+            </w:pPr>
+            <w:r>
+              <w:rPr>
+                <w:color w:val="00B050"/>
+                <w:sz w:val="24"/>
+              </w:rPr>
+              <w:t>Pub 1</w:t>
+            </w:r>
+          </w:p>
+        </w:tc>
+      </w:tr>
+      <w:tr>
+        <w:tc>
+          <w:tcPr>
+            <w:tcW w:w="819" w:type="dxa"/>
+          </w:tcPr>
+          <w:p>
+            <w:pPr>
+              <w:jc w:val="center"/>
+              <w:rPr>
+                <w:color w:val="0070C0"/>
+                <w:sz w:val="24"/>
+              </w:rPr>
+            </w:pPr>
+            <w:proofErr w:type="spellStart"/>
+            <w:r>
+              <w:rPr>
+                <w:color w:val="0070C0"/>
+                <w:sz w:val="24"/>
+              </w:rPr>
+              <w:t>Avg</w:t>
+            </w:r>
+            <w:proofErr w:type="spellEnd"/>
+          </w:p>
+        </w:tc>
+        <w:tc>
+          <w:tcPr>
+            <w:tcW w:w="819" w:type="dxa"/>
+          </w:tcPr>
+          <w:p>
+            <w:pPr>
+              <w:jc w:val="center"/>
+              <w:rPr>
+                <w:color w:val="0070C0"/>
+                <w:sz w:val="24"/>
+              </w:rPr>
+            </w:pPr>
+            <w:proofErr w:type="spellStart"/>
+            <w:r>
+              <w:rPr>
+                <w:color w:val="0070C0"/>
+                <w:sz w:val="24"/>
+              </w:rPr>
+              <w:t>Avg</w:t>
+            </w:r>
+            <w:proofErr w:type="spellEnd"/>
+          </w:p>
+        </w:tc>
+        <w:tc>
+          <w:tcPr>
+            <w:tcW w:w="819" w:type="dxa"/>
+          </w:tcPr>
+          <w:p>
+            <w:pPr>
+              <w:jc w:val="center"/>
+              <w:rPr>
+                <w:color w:val="0070C0"/>
+                <w:sz w:val="24"/>
+              </w:rPr>
+            </w:pPr>
+            <w:proofErr w:type="spellStart"/>
+            <w:r>
+              <w:rPr>
+                <w:color w:val="0070C0"/>
+                <w:sz w:val="24"/>
+              </w:rPr>
+              <w:t>Avg</w:t>
+            </w:r>
+            <w:proofErr w:type="spellEnd"/>
+          </w:p>
+        </w:tc>
+        <w:tc>
+          <w:tcPr>
+            <w:tcW w:w="819" w:type="dxa"/>
+          </w:tcPr>
+          <w:p>
+            <w:pPr>
+              <w:jc w:val="center"/>
+              <w:rPr>
+                <w:color w:val="0070C0"/>
+                <w:sz w:val="24"/>
+              </w:rPr>
+            </w:pPr>
+            <w:proofErr w:type="spellStart"/>
+            <w:r>
+              <w:rPr>
+                <w:color w:val="0070C0"/>
+                <w:sz w:val="24"/>
+              </w:rPr>
+              <w:t>Avg</w:t>
+            </w:r>
+            <w:proofErr w:type="spellEnd"/>
+          </w:p>
+        </w:tc>
+        <w:tc>
+          <w:tcPr>
+            <w:tcW w:w="820" w:type="dxa"/>
+          </w:tcPr>
+          <w:p>
+            <w:pPr>
+              <w:jc w:val="center"/>
+              <w:rPr>
+                <w:color w:val="0070C0"/>
+                <w:sz w:val="24"/>
+              </w:rPr>
+            </w:pPr>
+            <w:proofErr w:type="spellStart"/>
+            <w:r>
+              <w:rPr>
+                <w:color w:val="0070C0"/>
+                <w:sz w:val="24"/>
+              </w:rPr>
+              <w:t>Avg</w:t>
+            </w:r>
+            <w:proofErr w:type="spellEnd"/>
+          </w:p>
+        </w:tc>
+        <w:tc>
+          <w:tcPr>
+            <w:tcW w:w="820" w:type="dxa"/>
+          </w:tcPr>
+          <w:p>
+            <w:pPr>
+              <w:jc w:val="center"/>
+              <w:rPr>
+                <w:color w:val="0070C0"/>
+                <w:sz w:val="24"/>
+              </w:rPr>
+            </w:pPr>
+            <w:proofErr w:type="spellStart"/>
+            <w:r>
+              <w:rPr>
+                <w:color w:val="0070C0"/>
+                <w:sz w:val="24"/>
+              </w:rPr>
+              <w:t>Avg</w:t>
+            </w:r>
+            <w:proofErr w:type="spellEnd"/>
+          </w:p>
+        </w:tc>
+        <w:tc>
+          <w:tcPr>
+            <w:tcW w:w="820" w:type="dxa"/>
+          </w:tcPr>
+          <w:p>
+            <w:pPr>
+              <w:jc w:val="center"/>
+              <w:rPr>
+                <w:color w:val="0070C0"/>
+                <w:sz w:val="24"/>
+              </w:rPr>
+            </w:pPr>
+            <w:proofErr w:type="spellStart"/>
+            <w:r>
+              <w:rPr>
+                <w:color w:val="0070C0"/>
+                <w:sz w:val="24"/>
+              </w:rPr>
+              <w:t>Avg</w:t>
+            </w:r>
+            <w:proofErr w:type="spellEnd"/>
+          </w:p>
+        </w:tc>
+        <w:tc>
+          <w:tcPr>
+            <w:tcW w:w="820" w:type="dxa"/>
+          </w:tcPr>
+          <w:p>
+            <w:pPr>
+              <w:jc w:val="center"/>
+              <w:rPr>
+                <w:color w:val="0070C0"/>
+                <w:sz w:val="24"/>
+              </w:rPr>
+            </w:pPr>
+            <w:proofErr w:type="spellStart"/>
+            <w:r>
+              <w:rPr>
+                <w:color w:val="0070C0"/>
+                <w:sz w:val="24"/>
+              </w:rPr>
+              <w:t>Avg</w:t>
+            </w:r>
+            <w:proofErr w:type="spellEnd"/>
+          </w:p>
+        </w:tc>
+        <w:tc>
+          <w:tcPr>
+            <w:tcW w:w="820" w:type="dxa"/>
+          </w:tcPr>
+          <w:p>
+            <w:pPr>
+              <w:jc w:val="center"/>
+              <w:rPr>
+                <w:color w:val="0070C0"/>
+                <w:sz w:val="24"/>
+              </w:rPr>
+            </w:pPr>
+            <w:proofErr w:type="spellStart"/>
+            <w:r>
+              <w:rPr>
+                <w:color w:val="0070C0"/>
+                <w:sz w:val="24"/>
+              </w:rPr>
+              <w:t>Avg</w:t>
+            </w:r>
+            <w:proofErr w:type="spellEnd"/>
+          </w:p>
+        </w:tc>
+        <w:tc>
+          <w:tcPr>
+            <w:tcW w:w="820" w:type="dxa"/>
+          </w:tcPr>
+          <w:p>
+            <w:pPr>
+              <w:jc w:val="center"/>
+              <w:rPr>
+                <w:color w:val="0070C0"/>
+                <w:sz w:val="24"/>
+              </w:rPr>
+            </w:pPr>
+            <w:proofErr w:type="spellStart"/>
+            <w:r>
+              <w:rPr>
+                <w:color w:val="0070C0"/>
+                <w:sz w:val="24"/>
+              </w:rPr>
+              <w:t>Avg</w:t>
+            </w:r>
+            <w:proofErr w:type="spellEnd"/>
+          </w:p>
+        </w:tc>
+        <w:tc>
+          <w:tcPr>
+            <w:tcW w:w="820" w:type="dxa"/>
+          </w:tcPr>
+          <w:p>
+            <w:pPr>
+              <w:jc w:val="center"/>
+              <w:rPr>
+                <w:color w:val="00B050"/>
+                <w:sz w:val="24"/>
+              </w:rPr>
+            </w:pPr>
+            <w:proofErr w:type="spellStart"/>
+            <w:r>
+              <w:rPr>
+                <w:color w:val="00B050"/>
+                <w:sz w:val="24"/>
+              </w:rPr>
+              <w:t>Avg</w:t>
+            </w:r>
+            <w:proofErr w:type="spellEnd"/>
+          </w:p>
+        </w:tc>
+      </w:tr>
+      <w:tr>
+        <w:tc>
+          <w:tcPr>
+            <w:tcW w:w="819" w:type="dxa"/>
+          </w:tcPr>
+          <w:p>
+            <w:pPr>
+              <w:jc w:val="center"/>
+              <w:rPr>
+                <w:color w:val="0070C0"/>
+                <w:sz w:val="24"/>
+              </w:rPr>
+            </w:pPr>
+            <w:r>
+              <w:rPr>
+                <w:color w:val="0070C0"/>
+                <w:sz w:val="24"/>
+              </w:rPr>
+              <w:t>131.6</w:t>
+            </w:r>
+          </w:p>
+        </w:tc>
+        <w:tc>
+          <w:tcPr>
+            <w:tcW w:w="819" w:type="dxa"/>
+          </w:tcPr>
+          <w:p>
+            <w:pPr>
+              <w:jc w:val="center"/>
+              <w:rPr>
+                <w:color w:val="0070C0"/>
+                <w:sz w:val="24"/>
+              </w:rPr>
+            </w:pPr>
+            <w:r>
+              <w:rPr>
+                <w:color w:val="0070C0"/>
+                <w:sz w:val="24"/>
+              </w:rPr>
+              <w:t>132.3</w:t>
+            </w:r>
+          </w:p>
+        </w:tc>
+        <w:tc>
+          <w:tcPr>
+            <w:tcW w:w="819" w:type="dxa"/>
+          </w:tcPr>
+          <w:p>
+            <w:pPr>
+              <w:jc w:val="center"/>
+              <w:rPr>
+                <w:color w:val="0070C0"/>
+                <w:sz w:val="24"/>
+              </w:rPr>
+            </w:pPr>
+            <w:r>
+              <w:rPr>
+                <w:color w:val="0070C0"/>
+                <w:sz w:val="24"/>
+              </w:rPr>
+              <w:t>132.3</w:t>
+            </w:r>
+          </w:p>
+        </w:tc>
+        <w:tc>
+          <w:tcPr>
+            <w:tcW w:w="819" w:type="dxa"/>
+          </w:tcPr>
+          <w:p>
+            <w:pPr>
+              <w:jc w:val="center"/>
+              <w:rPr>
+                <w:color w:val="0070C0"/>
+                <w:sz w:val="24"/>
+              </w:rPr>
+            </w:pPr>
+            <w:r>
+              <w:rPr>
+                <w:color w:val="0070C0"/>
+                <w:sz w:val="24"/>
+              </w:rPr>
+              <w:t>132.5</w:t>
+            </w:r>
+          </w:p>
+        </w:tc>
+        <w:tc>
+          <w:tcPr>
+            <w:tcW w:w="820" w:type="dxa"/>
+          </w:tcPr>
+          <w:p>
+            <w:pPr>
+              <w:jc w:val="center"/>
+              <w:rPr>
+                <w:color w:val="0070C0"/>
+                <w:sz w:val="24"/>
+              </w:rPr>
+            </w:pPr>
+            <w:r>
+              <w:rPr>
+                <w:color w:val="0070C0"/>
+                <w:sz w:val="24"/>
+              </w:rPr>
+              <w:t>131.4</w:t>
+            </w:r>
+          </w:p>
+        </w:tc>
+        <w:tc>
+          <w:tcPr>
+            <w:tcW w:w="820" w:type="dxa"/>
+          </w:tcPr>
+          <w:p>
+            <w:pPr>
+              <w:jc w:val="center"/>
+              <w:rPr>
+                <w:color w:val="0070C0"/>
+                <w:sz w:val="24"/>
+              </w:rPr>
+            </w:pPr>
+            <w:r>
+              <w:rPr>
+                <w:color w:val="0070C0"/>
+                <w:sz w:val="24"/>
+              </w:rPr>
+              <w:t>132.3</w:t>
+            </w:r>
+          </w:p>
+        </w:tc>
+        <w:tc>
+          <w:tcPr>
+            <w:tcW w:w="820" w:type="dxa"/>
+          </w:tcPr>
+          <w:p>
+            <w:pPr>
+              <w:jc w:val="center"/>
+              <w:rPr>
+                <w:color w:val="0070C0"/>
+                <w:sz w:val="24"/>
+              </w:rPr>
+            </w:pPr>
+            <w:r>
+              <w:rPr>
+                <w:color w:val="0070C0"/>
+                <w:sz w:val="24"/>
+              </w:rPr>
+              <w:t>132.3</w:t>
+            </w:r>
+          </w:p>
+        </w:tc>
+        <w:tc>
+          <w:tcPr>
+            <w:tcW w:w="820" w:type="dxa"/>
+          </w:tcPr>
+          <w:p>
+            <w:pPr>
+              <w:jc w:val="center"/>
+              <w:rPr>
+                <w:color w:val="0070C0"/>
+                <w:sz w:val="24"/>
+              </w:rPr>
+            </w:pPr>
+            <w:r>
+              <w:rPr>
+                <w:color w:val="0070C0"/>
+                <w:sz w:val="24"/>
+              </w:rPr>
+              <w:t>131.5</w:t>
+            </w:r>
+          </w:p>
+        </w:tc>
+        <w:tc>
+          <w:tcPr>
+            <w:tcW w:w="820" w:type="dxa"/>
+          </w:tcPr>
+          <w:p>
+            <w:pPr>
+              <w:jc w:val="center"/>
+              <w:rPr>
+                <w:color w:val="0070C0"/>
+                <w:sz w:val="24"/>
+              </w:rPr>
+            </w:pPr>
+            <w:r>
+              <w:rPr>
+                <w:color w:val="0070C0"/>
+                <w:sz w:val="24"/>
+              </w:rPr>
+              <w:t>131.6</w:t>
+            </w:r>
+          </w:p>
+        </w:tc>
+        <w:tc>
+          <w:tcPr>
+            <w:tcW w:w="820" w:type="dxa"/>
+          </w:tcPr>
+          <w:p>
+            <w:pPr>
+              <w:jc w:val="center"/>
+              <w:rPr>
+                <w:color w:val="0070C0"/>
+                <w:sz w:val="24"/>
+              </w:rPr>
+            </w:pPr>
+            <w:r>
+              <w:rPr>
+                <w:color w:val="0070C0"/>
+                <w:sz w:val="24"/>
+              </w:rPr>
+              <w:t>132.4</w:t>
+            </w:r>
+          </w:p>
+        </w:tc>
+        <w:tc>
+          <w:tcPr>
+            <w:tcW w:w="820" w:type="dxa"/>
+          </w:tcPr>
+          <w:p>
+            <w:pPr>
+              <w:jc w:val="center"/>
+              <w:rPr>
+                <w:color w:val="00B050"/>
+                <w:sz w:val="24"/>
+              </w:rPr>
+            </w:pPr>
+            <w:r>
+              <w:rPr>
+                <w:color w:val="00B050"/>
+                <w:sz w:val="24"/>
+              </w:rPr>
+              <w:t>3674.9</w:t>
+            </w:r>
+          </w:p>
+        </w:tc>
+      </w:tr>
+    </w:tbl>
+    <w:p>
+      <w:pPr>
+        <w:rPr>
+          <w:color w:val="0070C0"/>
+          <w:sz w:val="24"/>
+        </w:rPr>
+      </w:pPr>
+    </w:p>
+    <w:p>
+      <w:pPr>
+        <w:rPr>
+          <w:sz w:val="24"/>
+        </w:rPr>
+      </w:pPr>
+    </w:p>
     <w:sectPr>
       <w:pgSz w:w="11906" w:h="16838"/>
-      <w:pgMar w:top="1440" w:right="1440" w:bottom="1440" w:left="1440" w:header="708" w:footer="708" w:gutter="0"/>
+      <w:pgMar w:top="720" w:right="720" w:bottom="720" w:left="720" w:header="708" w:footer="708" w:gutter="0"/>
       <w:cols w:space="708"/>
       <w:docGrid w:linePitch="360"/>
     </w:sectPr>

</xml_diff>